<commit_message>
added interim presentation, ReadMe files.
</commit_message>
<xml_diff>
--- a/Seminararbeit.docx
+++ b/Seminararbeit.docx
@@ -1075,12 +1075,635 @@
         <w:br w:type="page"/>
       </w:r>
     </w:p>
-    <w:p>
-      <w:r>
-        <w:lastRenderedPageBreak/>
-        <w:t>Inhaltsverzeichnis -&gt; TODO</w:t>
-      </w:r>
-    </w:p>
+    <w:sdt>
+      <w:sdtPr>
+        <w:rPr>
+          <w:rFonts w:ascii="Times New Roman" w:eastAsia="Times New Roman" w:hAnsi="Times New Roman" w:cs="Times New Roman"/>
+          <w:color w:val="auto"/>
+          <w:sz w:val="24"/>
+          <w:szCs w:val="24"/>
+        </w:rPr>
+        <w:id w:val="2013566717"/>
+        <w:docPartObj>
+          <w:docPartGallery w:val="Table of Contents"/>
+          <w:docPartUnique/>
+        </w:docPartObj>
+      </w:sdtPr>
+      <w:sdtEndPr>
+        <w:rPr>
+          <w:b/>
+          <w:bCs/>
+        </w:rPr>
+      </w:sdtEndPr>
+      <w:sdtContent>
+        <w:p>
+          <w:pPr>
+            <w:pStyle w:val="Inhaltsverzeichnisberschrift"/>
+          </w:pPr>
+          <w:r>
+            <w:t>Inhaltsverzeichnis</w:t>
+          </w:r>
+        </w:p>
+        <w:p>
+          <w:pPr>
+            <w:pStyle w:val="Verzeichnis1"/>
+            <w:tabs>
+              <w:tab w:val="right" w:leader="dot" w:pos="8777"/>
+            </w:tabs>
+            <w:rPr>
+              <w:rFonts w:asciiTheme="minorHAnsi" w:eastAsiaTheme="minorEastAsia" w:hAnsiTheme="minorHAnsi" w:cstheme="minorBidi"/>
+              <w:noProof/>
+              <w:sz w:val="22"/>
+              <w:szCs w:val="22"/>
+            </w:rPr>
+          </w:pPr>
+          <w:r>
+            <w:fldChar w:fldCharType="begin"/>
+          </w:r>
+          <w:r>
+            <w:instrText xml:space="preserve"> TOC \o "1-3" \h \z \u </w:instrText>
+          </w:r>
+          <w:r>
+            <w:fldChar w:fldCharType="separate"/>
+          </w:r>
+          <w:hyperlink w:anchor="_Toc451002066" w:history="1">
+            <w:r>
+              <w:rPr>
+                <w:rStyle w:val="Hyperlink"/>
+                <w:rFonts w:ascii="Futura Book" w:hAnsi="Futura Book"/>
+                <w:noProof/>
+                <w:lang w:val="en-US"/>
+              </w:rPr>
+              <w:t>Abbildungsverzeichnis</w:t>
+            </w:r>
+            <w:r>
+              <w:rPr>
+                <w:noProof/>
+                <w:webHidden/>
+              </w:rPr>
+              <w:tab/>
+            </w:r>
+            <w:r>
+              <w:rPr>
+                <w:noProof/>
+                <w:webHidden/>
+              </w:rPr>
+              <w:fldChar w:fldCharType="begin"/>
+            </w:r>
+            <w:r>
+              <w:rPr>
+                <w:noProof/>
+                <w:webHidden/>
+              </w:rPr>
+              <w:instrText xml:space="preserve"> PAGEREF _Toc451002066 \h </w:instrText>
+            </w:r>
+            <w:r>
+              <w:rPr>
+                <w:noProof/>
+                <w:webHidden/>
+              </w:rPr>
+            </w:r>
+            <w:r>
+              <w:rPr>
+                <w:noProof/>
+                <w:webHidden/>
+              </w:rPr>
+              <w:fldChar w:fldCharType="separate"/>
+            </w:r>
+            <w:r>
+              <w:rPr>
+                <w:noProof/>
+                <w:webHidden/>
+              </w:rPr>
+              <w:t>4</w:t>
+            </w:r>
+            <w:r>
+              <w:rPr>
+                <w:noProof/>
+                <w:webHidden/>
+              </w:rPr>
+              <w:fldChar w:fldCharType="end"/>
+            </w:r>
+          </w:hyperlink>
+        </w:p>
+        <w:p>
+          <w:pPr>
+            <w:pStyle w:val="Verzeichnis1"/>
+            <w:tabs>
+              <w:tab w:val="right" w:leader="dot" w:pos="8777"/>
+            </w:tabs>
+            <w:rPr>
+              <w:rFonts w:asciiTheme="minorHAnsi" w:eastAsiaTheme="minorEastAsia" w:hAnsiTheme="minorHAnsi" w:cstheme="minorBidi"/>
+              <w:noProof/>
+              <w:sz w:val="22"/>
+              <w:szCs w:val="22"/>
+            </w:rPr>
+          </w:pPr>
+          <w:hyperlink w:anchor="_Toc451002067" w:history="1">
+            <w:r>
+              <w:rPr>
+                <w:rStyle w:val="Hyperlink"/>
+                <w:rFonts w:ascii="Futura Book" w:hAnsi="Futura Book"/>
+                <w:noProof/>
+                <w:lang w:val="en-US"/>
+              </w:rPr>
+              <w:t>Abkürzungsverzeichnis</w:t>
+            </w:r>
+            <w:r>
+              <w:rPr>
+                <w:noProof/>
+                <w:webHidden/>
+              </w:rPr>
+              <w:tab/>
+            </w:r>
+            <w:r>
+              <w:rPr>
+                <w:noProof/>
+                <w:webHidden/>
+              </w:rPr>
+              <w:fldChar w:fldCharType="begin"/>
+            </w:r>
+            <w:r>
+              <w:rPr>
+                <w:noProof/>
+                <w:webHidden/>
+              </w:rPr>
+              <w:instrText xml:space="preserve"> PAGEREF _Toc451002067 \h </w:instrText>
+            </w:r>
+            <w:r>
+              <w:rPr>
+                <w:noProof/>
+                <w:webHidden/>
+              </w:rPr>
+            </w:r>
+            <w:r>
+              <w:rPr>
+                <w:noProof/>
+                <w:webHidden/>
+              </w:rPr>
+              <w:fldChar w:fldCharType="separate"/>
+            </w:r>
+            <w:r>
+              <w:rPr>
+                <w:noProof/>
+                <w:webHidden/>
+              </w:rPr>
+              <w:t>4</w:t>
+            </w:r>
+            <w:r>
+              <w:rPr>
+                <w:noProof/>
+                <w:webHidden/>
+              </w:rPr>
+              <w:fldChar w:fldCharType="end"/>
+            </w:r>
+          </w:hyperlink>
+        </w:p>
+        <w:p>
+          <w:pPr>
+            <w:pStyle w:val="Verzeichnis1"/>
+            <w:tabs>
+              <w:tab w:val="left" w:pos="440"/>
+              <w:tab w:val="right" w:leader="dot" w:pos="8777"/>
+            </w:tabs>
+            <w:rPr>
+              <w:rFonts w:asciiTheme="minorHAnsi" w:eastAsiaTheme="minorEastAsia" w:hAnsiTheme="minorHAnsi" w:cstheme="minorBidi"/>
+              <w:noProof/>
+              <w:sz w:val="22"/>
+              <w:szCs w:val="22"/>
+            </w:rPr>
+          </w:pPr>
+          <w:hyperlink w:anchor="_Toc451002068" w:history="1">
+            <w:r>
+              <w:rPr>
+                <w:rStyle w:val="Hyperlink"/>
+                <w:rFonts w:ascii="Futura Book" w:hAnsi="Futura Book"/>
+                <w:noProof/>
+                <w:lang w:val="en-US"/>
+              </w:rPr>
+              <w:t>1</w:t>
+            </w:r>
+            <w:r>
+              <w:rPr>
+                <w:rFonts w:asciiTheme="minorHAnsi" w:eastAsiaTheme="minorEastAsia" w:hAnsiTheme="minorHAnsi" w:cstheme="minorBidi"/>
+                <w:noProof/>
+                <w:sz w:val="22"/>
+                <w:szCs w:val="22"/>
+              </w:rPr>
+              <w:tab/>
+            </w:r>
+            <w:r>
+              <w:rPr>
+                <w:rStyle w:val="Hyperlink"/>
+                <w:rFonts w:ascii="Futura Book" w:hAnsi="Futura Book"/>
+                <w:noProof/>
+                <w:lang w:val="en-US"/>
+              </w:rPr>
+              <w:t>Einleitung</w:t>
+            </w:r>
+            <w:r>
+              <w:rPr>
+                <w:noProof/>
+                <w:webHidden/>
+              </w:rPr>
+              <w:tab/>
+            </w:r>
+            <w:r>
+              <w:rPr>
+                <w:noProof/>
+                <w:webHidden/>
+              </w:rPr>
+              <w:fldChar w:fldCharType="begin"/>
+            </w:r>
+            <w:r>
+              <w:rPr>
+                <w:noProof/>
+                <w:webHidden/>
+              </w:rPr>
+              <w:instrText xml:space="preserve"> PAGEREF _Toc451002068 \h </w:instrText>
+            </w:r>
+            <w:r>
+              <w:rPr>
+                <w:noProof/>
+                <w:webHidden/>
+              </w:rPr>
+            </w:r>
+            <w:r>
+              <w:rPr>
+                <w:noProof/>
+                <w:webHidden/>
+              </w:rPr>
+              <w:fldChar w:fldCharType="separate"/>
+            </w:r>
+            <w:r>
+              <w:rPr>
+                <w:noProof/>
+                <w:webHidden/>
+              </w:rPr>
+              <w:t>5</w:t>
+            </w:r>
+            <w:r>
+              <w:rPr>
+                <w:noProof/>
+                <w:webHidden/>
+              </w:rPr>
+              <w:fldChar w:fldCharType="end"/>
+            </w:r>
+          </w:hyperlink>
+        </w:p>
+        <w:p>
+          <w:pPr>
+            <w:pStyle w:val="Verzeichnis1"/>
+            <w:tabs>
+              <w:tab w:val="left" w:pos="440"/>
+              <w:tab w:val="right" w:leader="dot" w:pos="8777"/>
+            </w:tabs>
+            <w:rPr>
+              <w:rFonts w:asciiTheme="minorHAnsi" w:eastAsiaTheme="minorEastAsia" w:hAnsiTheme="minorHAnsi" w:cstheme="minorBidi"/>
+              <w:noProof/>
+              <w:sz w:val="22"/>
+              <w:szCs w:val="22"/>
+            </w:rPr>
+          </w:pPr>
+          <w:hyperlink w:anchor="_Toc451002069" w:history="1">
+            <w:r>
+              <w:rPr>
+                <w:rStyle w:val="Hyperlink"/>
+                <w:rFonts w:ascii="Futura Book" w:hAnsi="Futura Book"/>
+                <w:noProof/>
+              </w:rPr>
+              <w:t>2</w:t>
+            </w:r>
+            <w:r>
+              <w:rPr>
+                <w:rFonts w:asciiTheme="minorHAnsi" w:eastAsiaTheme="minorEastAsia" w:hAnsiTheme="minorHAnsi" w:cstheme="minorBidi"/>
+                <w:noProof/>
+                <w:sz w:val="22"/>
+                <w:szCs w:val="22"/>
+              </w:rPr>
+              <w:tab/>
+            </w:r>
+            <w:r>
+              <w:rPr>
+                <w:rStyle w:val="Hyperlink"/>
+                <w:rFonts w:ascii="Futura Book" w:hAnsi="Futura Book"/>
+                <w:noProof/>
+              </w:rPr>
+              <w:t>Theorie</w:t>
+            </w:r>
+            <w:r>
+              <w:rPr>
+                <w:noProof/>
+                <w:webHidden/>
+              </w:rPr>
+              <w:tab/>
+            </w:r>
+            <w:r>
+              <w:rPr>
+                <w:noProof/>
+                <w:webHidden/>
+              </w:rPr>
+              <w:fldChar w:fldCharType="begin"/>
+            </w:r>
+            <w:r>
+              <w:rPr>
+                <w:noProof/>
+                <w:webHidden/>
+              </w:rPr>
+              <w:instrText xml:space="preserve"> PAGEREF _Toc451002069 \h </w:instrText>
+            </w:r>
+            <w:r>
+              <w:rPr>
+                <w:noProof/>
+                <w:webHidden/>
+              </w:rPr>
+            </w:r>
+            <w:r>
+              <w:rPr>
+                <w:noProof/>
+                <w:webHidden/>
+              </w:rPr>
+              <w:fldChar w:fldCharType="separate"/>
+            </w:r>
+            <w:r>
+              <w:rPr>
+                <w:noProof/>
+                <w:webHidden/>
+              </w:rPr>
+              <w:t>5</w:t>
+            </w:r>
+            <w:r>
+              <w:rPr>
+                <w:noProof/>
+                <w:webHidden/>
+              </w:rPr>
+              <w:fldChar w:fldCharType="end"/>
+            </w:r>
+          </w:hyperlink>
+        </w:p>
+        <w:p>
+          <w:pPr>
+            <w:pStyle w:val="Verzeichnis1"/>
+            <w:tabs>
+              <w:tab w:val="left" w:pos="440"/>
+              <w:tab w:val="right" w:leader="dot" w:pos="8777"/>
+            </w:tabs>
+            <w:rPr>
+              <w:rFonts w:asciiTheme="minorHAnsi" w:eastAsiaTheme="minorEastAsia" w:hAnsiTheme="minorHAnsi" w:cstheme="minorBidi"/>
+              <w:noProof/>
+              <w:sz w:val="22"/>
+              <w:szCs w:val="22"/>
+            </w:rPr>
+          </w:pPr>
+          <w:hyperlink w:anchor="_Toc451002070" w:history="1">
+            <w:r>
+              <w:rPr>
+                <w:rStyle w:val="Hyperlink"/>
+                <w:rFonts w:ascii="Futura Book" w:hAnsi="Futura Book"/>
+                <w:noProof/>
+              </w:rPr>
+              <w:t>3</w:t>
+            </w:r>
+            <w:r>
+              <w:rPr>
+                <w:rFonts w:asciiTheme="minorHAnsi" w:eastAsiaTheme="minorEastAsia" w:hAnsiTheme="minorHAnsi" w:cstheme="minorBidi"/>
+                <w:noProof/>
+                <w:sz w:val="22"/>
+                <w:szCs w:val="22"/>
+              </w:rPr>
+              <w:tab/>
+            </w:r>
+            <w:r>
+              <w:rPr>
+                <w:rStyle w:val="Hyperlink"/>
+                <w:rFonts w:ascii="Futura Book" w:hAnsi="Futura Book"/>
+                <w:noProof/>
+              </w:rPr>
+              <w:t>Analyse</w:t>
+            </w:r>
+            <w:r>
+              <w:rPr>
+                <w:noProof/>
+                <w:webHidden/>
+              </w:rPr>
+              <w:tab/>
+            </w:r>
+            <w:r>
+              <w:rPr>
+                <w:noProof/>
+                <w:webHidden/>
+              </w:rPr>
+              <w:fldChar w:fldCharType="begin"/>
+            </w:r>
+            <w:r>
+              <w:rPr>
+                <w:noProof/>
+                <w:webHidden/>
+              </w:rPr>
+              <w:instrText xml:space="preserve"> PAGEREF _Toc451002070 \h </w:instrText>
+            </w:r>
+            <w:r>
+              <w:rPr>
+                <w:noProof/>
+                <w:webHidden/>
+              </w:rPr>
+            </w:r>
+            <w:r>
+              <w:rPr>
+                <w:noProof/>
+                <w:webHidden/>
+              </w:rPr>
+              <w:fldChar w:fldCharType="separate"/>
+            </w:r>
+            <w:r>
+              <w:rPr>
+                <w:noProof/>
+                <w:webHidden/>
+              </w:rPr>
+              <w:t>7</w:t>
+            </w:r>
+            <w:r>
+              <w:rPr>
+                <w:noProof/>
+                <w:webHidden/>
+              </w:rPr>
+              <w:fldChar w:fldCharType="end"/>
+            </w:r>
+          </w:hyperlink>
+        </w:p>
+        <w:p>
+          <w:pPr>
+            <w:pStyle w:val="Verzeichnis1"/>
+            <w:tabs>
+              <w:tab w:val="left" w:pos="440"/>
+              <w:tab w:val="right" w:leader="dot" w:pos="8777"/>
+            </w:tabs>
+            <w:rPr>
+              <w:rFonts w:asciiTheme="minorHAnsi" w:eastAsiaTheme="minorEastAsia" w:hAnsiTheme="minorHAnsi" w:cstheme="minorBidi"/>
+              <w:noProof/>
+              <w:sz w:val="22"/>
+              <w:szCs w:val="22"/>
+            </w:rPr>
+          </w:pPr>
+          <w:hyperlink w:anchor="_Toc451002071" w:history="1">
+            <w:r>
+              <w:rPr>
+                <w:rStyle w:val="Hyperlink"/>
+                <w:rFonts w:ascii="Futura Book" w:hAnsi="Futura Book"/>
+                <w:noProof/>
+              </w:rPr>
+              <w:t>4</w:t>
+            </w:r>
+            <w:r>
+              <w:rPr>
+                <w:rFonts w:asciiTheme="minorHAnsi" w:eastAsiaTheme="minorEastAsia" w:hAnsiTheme="minorHAnsi" w:cstheme="minorBidi"/>
+                <w:noProof/>
+                <w:sz w:val="22"/>
+                <w:szCs w:val="22"/>
+              </w:rPr>
+              <w:tab/>
+            </w:r>
+            <w:r>
+              <w:rPr>
+                <w:rStyle w:val="Hyperlink"/>
+                <w:rFonts w:ascii="Futura Book" w:hAnsi="Futura Book"/>
+                <w:noProof/>
+              </w:rPr>
+              <w:t>Zusammenfassung</w:t>
+            </w:r>
+            <w:r>
+              <w:rPr>
+                <w:noProof/>
+                <w:webHidden/>
+              </w:rPr>
+              <w:tab/>
+            </w:r>
+            <w:r>
+              <w:rPr>
+                <w:noProof/>
+                <w:webHidden/>
+              </w:rPr>
+              <w:fldChar w:fldCharType="begin"/>
+            </w:r>
+            <w:r>
+              <w:rPr>
+                <w:noProof/>
+                <w:webHidden/>
+              </w:rPr>
+              <w:instrText xml:space="preserve"> PAGEREF _Toc451002071 \h </w:instrText>
+            </w:r>
+            <w:r>
+              <w:rPr>
+                <w:noProof/>
+                <w:webHidden/>
+              </w:rPr>
+            </w:r>
+            <w:r>
+              <w:rPr>
+                <w:noProof/>
+                <w:webHidden/>
+              </w:rPr>
+              <w:fldChar w:fldCharType="separate"/>
+            </w:r>
+            <w:r>
+              <w:rPr>
+                <w:noProof/>
+                <w:webHidden/>
+              </w:rPr>
+              <w:t>7</w:t>
+            </w:r>
+            <w:r>
+              <w:rPr>
+                <w:noProof/>
+                <w:webHidden/>
+              </w:rPr>
+              <w:fldChar w:fldCharType="end"/>
+            </w:r>
+          </w:hyperlink>
+        </w:p>
+        <w:p>
+          <w:pPr>
+            <w:pStyle w:val="Verzeichnis1"/>
+            <w:tabs>
+              <w:tab w:val="right" w:leader="dot" w:pos="8777"/>
+            </w:tabs>
+            <w:rPr>
+              <w:rFonts w:asciiTheme="minorHAnsi" w:eastAsiaTheme="minorEastAsia" w:hAnsiTheme="minorHAnsi" w:cstheme="minorBidi"/>
+              <w:noProof/>
+              <w:sz w:val="22"/>
+              <w:szCs w:val="22"/>
+            </w:rPr>
+          </w:pPr>
+          <w:hyperlink w:anchor="_Toc451002072" w:history="1">
+            <w:r>
+              <w:rPr>
+                <w:rStyle w:val="Hyperlink"/>
+                <w:rFonts w:ascii="Futura Book" w:hAnsi="Futura Book"/>
+                <w:noProof/>
+              </w:rPr>
+              <w:t>Literaturverzeichnis</w:t>
+            </w:r>
+            <w:r>
+              <w:rPr>
+                <w:noProof/>
+                <w:webHidden/>
+              </w:rPr>
+              <w:tab/>
+            </w:r>
+            <w:r>
+              <w:rPr>
+                <w:noProof/>
+                <w:webHidden/>
+              </w:rPr>
+              <w:fldChar w:fldCharType="begin"/>
+            </w:r>
+            <w:r>
+              <w:rPr>
+                <w:noProof/>
+                <w:webHidden/>
+              </w:rPr>
+              <w:instrText xml:space="preserve"> PAGEREF _Toc451002072 \h </w:instrText>
+            </w:r>
+            <w:r>
+              <w:rPr>
+                <w:noProof/>
+                <w:webHidden/>
+              </w:rPr>
+            </w:r>
+            <w:r>
+              <w:rPr>
+                <w:noProof/>
+                <w:webHidden/>
+              </w:rPr>
+              <w:fldChar w:fldCharType="separate"/>
+            </w:r>
+            <w:r>
+              <w:rPr>
+                <w:noProof/>
+                <w:webHidden/>
+              </w:rPr>
+              <w:t>8</w:t>
+            </w:r>
+            <w:r>
+              <w:rPr>
+                <w:noProof/>
+                <w:webHidden/>
+              </w:rPr>
+              <w:fldChar w:fldCharType="end"/>
+            </w:r>
+          </w:hyperlink>
+        </w:p>
+        <w:p>
+          <w:r>
+            <w:rPr>
+              <w:b/>
+              <w:bCs/>
+            </w:rPr>
+            <w:fldChar w:fldCharType="end"/>
+          </w:r>
+        </w:p>
+      </w:sdtContent>
+    </w:sdt>
     <w:p>
       <w:pPr>
         <w:spacing w:after="160" w:line="259" w:lineRule="auto"/>
@@ -1098,6 +1721,7 @@
         </w:numPr>
         <w:ind w:left="432" w:hanging="432"/>
       </w:pPr>
+      <w:bookmarkStart w:id="0" w:name="_Toc451002066"/>
       <w:r>
         <w:rPr>
           <w:rFonts w:ascii="Futura Book" w:hAnsi="Futura Book"/>
@@ -1109,6 +1733,7 @@
         <w:lastRenderedPageBreak/>
         <w:t>Abbildungsverzeichnis</w:t>
       </w:r>
+      <w:bookmarkEnd w:id="0"/>
     </w:p>
     <w:p>
       <w:pPr>
@@ -1206,509 +1831,547 @@
     </w:p>
     <w:p>
       <w:pPr>
-        <w:pStyle w:val="IWIberschrift1"/>
+        <w:pStyle w:val="berschrift1"/>
         <w:numPr>
           <w:ilvl w:val="0"/>
           <w:numId w:val="0"/>
         </w:numPr>
-        <w:ind w:left="431" w:hanging="431"/>
-        <w:rPr>
-          <w:lang w:val="de-DE"/>
-        </w:rPr>
-      </w:pPr>
-      <w:bookmarkStart w:id="0" w:name="_Toc446878756"/>
-      <w:r>
-        <w:rPr>
-          <w:lang w:val="de-DE"/>
-        </w:rPr>
-        <w:t>Abkürzungsverzeichnis</w:t>
-      </w:r>
-      <w:bookmarkEnd w:id="0"/>
-    </w:p>
-    <w:p>
-      <w:pPr>
-        <w:pStyle w:val="IWIText"/>
-        <w:rPr>
-          <w:lang w:val="en-US"/>
-        </w:rPr>
-      </w:pPr>
-      <w:r>
-        <w:rPr>
-          <w:sz w:val="24"/>
-          <w:lang w:val="en-US"/>
-        </w:rPr>
-        <w:t>DSL</w:t>
-      </w:r>
-      <w:r>
-        <w:rPr>
-          <w:sz w:val="24"/>
-          <w:lang w:val="en-US"/>
-        </w:rPr>
-        <w:tab/>
-      </w:r>
-      <w:r>
-        <w:rPr>
-          <w:sz w:val="24"/>
-          <w:lang w:val="en-US"/>
-        </w:rPr>
-        <w:tab/>
-        <w:t>Domain-Specific Language</w:t>
-      </w:r>
-    </w:p>
-    <w:p>
-      <w:pPr>
-        <w:pStyle w:val="IWIText"/>
-        <w:rPr>
-          <w:sz w:val="24"/>
-          <w:lang w:val="en-US"/>
-        </w:rPr>
-      </w:pPr>
-      <w:r>
-        <w:rPr>
-          <w:sz w:val="24"/>
-          <w:lang w:val="en-US"/>
-        </w:rPr>
-        <w:t>EMF</w:t>
-      </w:r>
-      <w:r>
-        <w:rPr>
-          <w:sz w:val="24"/>
-          <w:lang w:val="en-US"/>
-        </w:rPr>
-        <w:tab/>
-      </w:r>
-      <w:r>
-        <w:rPr>
-          <w:sz w:val="24"/>
-          <w:lang w:val="en-US"/>
-        </w:rPr>
-        <w:tab/>
-        <w:t xml:space="preserve">Eclipse Modeling Framework </w:t>
-      </w:r>
-    </w:p>
-    <w:p>
-      <w:pPr>
-        <w:pStyle w:val="IWIText"/>
-        <w:rPr>
-          <w:sz w:val="24"/>
-          <w:lang w:val="en-US"/>
-        </w:rPr>
-      </w:pPr>
-      <w:r>
-        <w:rPr>
-          <w:sz w:val="24"/>
-          <w:lang w:val="en-US"/>
-        </w:rPr>
-        <w:t>GPL</w:t>
-      </w:r>
-      <w:r>
-        <w:rPr>
-          <w:sz w:val="24"/>
-          <w:lang w:val="en-US"/>
-        </w:rPr>
-        <w:tab/>
-      </w:r>
-      <w:r>
-        <w:rPr>
-          <w:sz w:val="24"/>
-          <w:lang w:val="en-US"/>
-        </w:rPr>
-        <w:tab/>
-        <w:t>General-Purpose Language</w:t>
-      </w:r>
-    </w:p>
-    <w:p>
-      <w:pPr>
-        <w:pStyle w:val="IWIText"/>
-        <w:rPr>
-          <w:sz w:val="24"/>
-          <w:lang w:val="en-US"/>
-        </w:rPr>
-      </w:pPr>
-      <w:r>
-        <w:rPr>
-          <w:sz w:val="24"/>
-          <w:lang w:val="en-US"/>
-        </w:rPr>
-        <w:t>IDE</w:t>
-      </w:r>
-      <w:r>
-        <w:rPr>
-          <w:sz w:val="24"/>
-          <w:lang w:val="en-US"/>
-        </w:rPr>
-        <w:tab/>
-      </w:r>
-      <w:r>
-        <w:rPr>
-          <w:sz w:val="24"/>
-          <w:lang w:val="en-US"/>
-        </w:rPr>
-        <w:tab/>
-        <w:t>Integrated Development Environment</w:t>
-      </w:r>
-    </w:p>
-    <w:p>
-      <w:pPr>
-        <w:pStyle w:val="IWIText"/>
-        <w:rPr>
-          <w:sz w:val="24"/>
-          <w:lang w:val="en-US"/>
-        </w:rPr>
-      </w:pPr>
-      <w:r>
-        <w:rPr>
-          <w:sz w:val="24"/>
-          <w:lang w:val="en-US"/>
-        </w:rPr>
-        <w:t>MDA</w:t>
-      </w:r>
-      <w:r>
-        <w:rPr>
-          <w:sz w:val="24"/>
-          <w:lang w:val="en-US"/>
-        </w:rPr>
-        <w:tab/>
-      </w:r>
-      <w:r>
-        <w:rPr>
-          <w:sz w:val="24"/>
-          <w:lang w:val="en-US"/>
-        </w:rPr>
-        <w:tab/>
-        <w:t xml:space="preserve">Model Driven </w:t>
-      </w:r>
-      <w:r>
-        <w:rPr>
-          <w:sz w:val="24"/>
-          <w:lang w:val="en-US"/>
-        </w:rPr>
-        <w:t>Architectue</w:t>
-      </w:r>
-    </w:p>
-    <w:p>
-      <w:pPr>
-        <w:pStyle w:val="IWIText"/>
-        <w:rPr>
-          <w:sz w:val="24"/>
-          <w:lang w:val="en-US"/>
-        </w:rPr>
-      </w:pPr>
-      <w:r>
-        <w:rPr>
-          <w:sz w:val="24"/>
-          <w:lang w:val="en-US"/>
-        </w:rPr>
-        <w:t>MDE</w:t>
-      </w:r>
-      <w:r>
-        <w:rPr>
-          <w:sz w:val="24"/>
-          <w:lang w:val="en-US"/>
-        </w:rPr>
-        <w:tab/>
-      </w:r>
-      <w:r>
-        <w:rPr>
-          <w:sz w:val="24"/>
-          <w:lang w:val="en-US"/>
-        </w:rPr>
-        <w:tab/>
-        <w:t xml:space="preserve">Model </w:t>
-      </w:r>
-      <w:r>
-        <w:rPr>
-          <w:sz w:val="24"/>
-          <w:lang w:val="en-US"/>
-        </w:rPr>
-        <w:t>Driven Engineering</w:t>
-      </w:r>
-    </w:p>
-    <w:p>
-      <w:pPr>
-        <w:pStyle w:val="IWIText"/>
-        <w:rPr>
-          <w:sz w:val="24"/>
-          <w:lang w:val="en-US"/>
-        </w:rPr>
-      </w:pPr>
-      <w:r>
-        <w:rPr>
-          <w:sz w:val="24"/>
-          <w:lang w:val="en-US"/>
-        </w:rPr>
-        <w:t>MDWE</w:t>
-      </w:r>
-      <w:r>
-        <w:rPr>
-          <w:sz w:val="24"/>
-          <w:lang w:val="en-US"/>
-        </w:rPr>
-        <w:tab/>
-      </w:r>
-      <w:r>
-        <w:rPr>
-          <w:sz w:val="24"/>
-          <w:lang w:val="en-US"/>
-        </w:rPr>
-        <w:t>Model Driven Web Engineering</w:t>
-      </w:r>
-    </w:p>
-    <w:p>
-      <w:pPr>
-        <w:pStyle w:val="IWIText"/>
-        <w:rPr>
-          <w:sz w:val="24"/>
-          <w:lang w:val="en-US"/>
-        </w:rPr>
-      </w:pPr>
-      <w:r>
-        <w:rPr>
-          <w:sz w:val="24"/>
-          <w:lang w:val="en-US"/>
-        </w:rPr>
-        <w:t>MDSD</w:t>
-      </w:r>
-      <w:r>
-        <w:rPr>
-          <w:sz w:val="24"/>
-          <w:lang w:val="en-US"/>
-        </w:rPr>
-        <w:tab/>
-      </w:r>
-      <w:r>
-        <w:rPr>
-          <w:sz w:val="24"/>
-          <w:lang w:val="en-US"/>
-        </w:rPr>
-        <w:tab/>
-        <w:t xml:space="preserve">Model </w:t>
-      </w:r>
-      <w:r>
-        <w:rPr>
-          <w:sz w:val="24"/>
-          <w:lang w:val="en-US"/>
-        </w:rPr>
-        <w:t>Driven Software Development</w:t>
-      </w:r>
-    </w:p>
-    <w:p>
-      <w:pPr>
-        <w:pStyle w:val="IWIText"/>
-        <w:rPr>
-          <w:sz w:val="24"/>
-          <w:lang w:val="en-US"/>
-        </w:rPr>
-      </w:pPr>
-      <w:r>
-        <w:rPr>
-          <w:sz w:val="24"/>
-          <w:lang w:val="en-US"/>
-        </w:rPr>
-        <w:t>MOF</w:t>
-      </w:r>
-      <w:r>
-        <w:rPr>
-          <w:sz w:val="24"/>
-          <w:lang w:val="en-US"/>
-        </w:rPr>
-        <w:tab/>
-      </w:r>
-      <w:r>
-        <w:rPr>
-          <w:sz w:val="24"/>
-          <w:lang w:val="en-US"/>
-        </w:rPr>
-        <w:tab/>
-        <w:t>MetaObject Facility</w:t>
-      </w:r>
-    </w:p>
-    <w:p>
-      <w:pPr>
-        <w:pStyle w:val="IWIText"/>
-        <w:rPr>
-          <w:sz w:val="24"/>
-          <w:lang w:val="en-US"/>
-        </w:rPr>
-      </w:pPr>
-      <w:r>
-        <w:rPr>
-          <w:sz w:val="24"/>
-          <w:lang w:val="en-US"/>
-        </w:rPr>
-        <w:t>UML</w:t>
-      </w:r>
-      <w:r>
-        <w:rPr>
-          <w:sz w:val="24"/>
-          <w:lang w:val="en-US"/>
-        </w:rPr>
-        <w:tab/>
-      </w:r>
-      <w:r>
-        <w:rPr>
-          <w:sz w:val="24"/>
-          <w:lang w:val="en-US"/>
-        </w:rPr>
-        <w:tab/>
-        <w:t>Unified Modeling Language</w:t>
-      </w:r>
-    </w:p>
-    <w:p>
-      <w:pPr>
-        <w:pStyle w:val="IWIText"/>
-        <w:rPr>
-          <w:sz w:val="24"/>
-          <w:lang w:val="en-US"/>
-        </w:rPr>
-      </w:pPr>
-      <w:r>
-        <w:rPr>
-          <w:sz w:val="24"/>
-          <w:lang w:val="en-US"/>
-        </w:rPr>
-        <w:t>UWE</w:t>
-      </w:r>
-      <w:r>
-        <w:rPr>
-          <w:sz w:val="24"/>
-          <w:lang w:val="en-US"/>
-        </w:rPr>
-        <w:tab/>
-      </w:r>
-      <w:r>
-        <w:rPr>
-          <w:sz w:val="24"/>
-          <w:lang w:val="en-US"/>
-        </w:rPr>
-        <w:tab/>
-        <w:t>UML-Based Web Engineering</w:t>
-      </w:r>
-    </w:p>
-    <w:p>
-      <w:pPr>
-        <w:pStyle w:val="IWIText"/>
-        <w:rPr>
-          <w:sz w:val="24"/>
-          <w:lang w:val="en-US"/>
-        </w:rPr>
-      </w:pPr>
-      <w:r>
-        <w:rPr>
-          <w:sz w:val="24"/>
-          <w:lang w:val="en-US"/>
-        </w:rPr>
-        <w:t>OCL</w:t>
-      </w:r>
-      <w:r>
-        <w:rPr>
-          <w:sz w:val="24"/>
-          <w:lang w:val="en-US"/>
-        </w:rPr>
-        <w:tab/>
-      </w:r>
-      <w:r>
-        <w:rPr>
-          <w:sz w:val="24"/>
-          <w:lang w:val="en-US"/>
-        </w:rPr>
-        <w:tab/>
-        <w:t>Object Contraint Language</w:t>
-      </w:r>
-    </w:p>
-    <w:p>
-      <w:pPr>
-        <w:spacing w:after="160" w:line="259" w:lineRule="auto"/>
-        <w:rPr>
-          <w:lang w:val="en-US"/>
-        </w:rPr>
-      </w:pPr>
-      <w:r>
-        <w:rPr>
-          <w:lang w:val="en-US"/>
-        </w:rPr>
-        <w:t>OMG</w:t>
-      </w:r>
-      <w:r>
-        <w:rPr>
-          <w:lang w:val="en-US"/>
-        </w:rPr>
-        <w:tab/>
-      </w:r>
-      <w:r>
-        <w:rPr>
-          <w:lang w:val="en-US"/>
-        </w:rPr>
-        <w:tab/>
-        <w:t>Object Management Group</w:t>
-      </w:r>
-    </w:p>
-    <w:p>
-      <w:pPr>
-        <w:spacing w:after="160" w:line="259" w:lineRule="auto"/>
-      </w:pPr>
-      <w:r>
-        <w:t>XMI</w:t>
-      </w:r>
-      <w:r>
-        <w:tab/>
-      </w:r>
-      <w:r>
-        <w:tab/>
-        <w:t>XML Metadata Interchange</w:t>
-      </w:r>
-      <w:r>
-        <w:t xml:space="preserve"> </w:t>
-      </w:r>
-      <w:r>
-        <w:br w:type="page"/>
-      </w:r>
-    </w:p>
-    <w:p>
-      <w:pPr>
-        <w:spacing w:after="160" w:line="259" w:lineRule="auto"/>
-      </w:pPr>
-    </w:p>
-    <w:p>
-      <w:pPr>
-        <w:spacing w:after="160" w:line="259" w:lineRule="auto"/>
-      </w:pPr>
-    </w:p>
-    <w:p>
-      <w:pPr>
-        <w:spacing w:after="160" w:line="259" w:lineRule="auto"/>
-      </w:pPr>
-    </w:p>
-    <w:p>
-      <w:pPr>
-        <w:pStyle w:val="berschrift1"/>
-        <w:spacing w:line="360" w:lineRule="auto"/>
+        <w:ind w:left="432" w:hanging="432"/>
         <w:rPr>
           <w:rFonts w:ascii="Futura Book" w:hAnsi="Futura Book"/>
           <w:bCs w:val="0"/>
           <w:sz w:val="28"/>
           <w:szCs w:val="28"/>
-        </w:rPr>
-      </w:pPr>
+          <w:lang w:val="en-US"/>
+        </w:rPr>
+      </w:pPr>
+      <w:bookmarkStart w:id="1" w:name="_Toc446878756"/>
+      <w:bookmarkStart w:id="2" w:name="_Toc451002067"/>
       <w:r>
         <w:rPr>
           <w:rFonts w:ascii="Futura Book" w:hAnsi="Futura Book"/>
           <w:bCs w:val="0"/>
           <w:sz w:val="28"/>
           <w:szCs w:val="28"/>
+          <w:lang w:val="en-US"/>
+        </w:rPr>
+        <w:t>Abkürzungsverzeichnis</w:t>
+      </w:r>
+      <w:bookmarkEnd w:id="1"/>
+      <w:bookmarkEnd w:id="2"/>
+    </w:p>
+    <w:p>
+      <w:pPr>
+        <w:pStyle w:val="IWIText"/>
+        <w:rPr>
+          <w:lang w:val="en-US"/>
+        </w:rPr>
+      </w:pPr>
+      <w:r>
+        <w:rPr>
+          <w:sz w:val="24"/>
+          <w:lang w:val="en-US"/>
+        </w:rPr>
+        <w:t>DSL</w:t>
+      </w:r>
+      <w:r>
+        <w:rPr>
+          <w:sz w:val="24"/>
+          <w:lang w:val="en-US"/>
+        </w:rPr>
+        <w:tab/>
+      </w:r>
+      <w:r>
+        <w:rPr>
+          <w:sz w:val="24"/>
+          <w:lang w:val="en-US"/>
+        </w:rPr>
+        <w:tab/>
+        <w:t>Domain-Specific Language</w:t>
+      </w:r>
+    </w:p>
+    <w:p>
+      <w:pPr>
+        <w:pStyle w:val="IWIText"/>
+        <w:rPr>
+          <w:sz w:val="24"/>
+          <w:lang w:val="en-US"/>
+        </w:rPr>
+      </w:pPr>
+      <w:r>
+        <w:rPr>
+          <w:sz w:val="24"/>
+          <w:lang w:val="en-US"/>
+        </w:rPr>
+        <w:t>EMF</w:t>
+      </w:r>
+      <w:r>
+        <w:rPr>
+          <w:sz w:val="24"/>
+          <w:lang w:val="en-US"/>
+        </w:rPr>
+        <w:tab/>
+      </w:r>
+      <w:r>
+        <w:rPr>
+          <w:sz w:val="24"/>
+          <w:lang w:val="en-US"/>
+        </w:rPr>
+        <w:tab/>
+        <w:t xml:space="preserve">Eclipse Modeling Framework </w:t>
+      </w:r>
+    </w:p>
+    <w:p>
+      <w:pPr>
+        <w:pStyle w:val="IWIText"/>
+        <w:rPr>
+          <w:sz w:val="24"/>
+          <w:lang w:val="en-US"/>
+        </w:rPr>
+      </w:pPr>
+      <w:r>
+        <w:rPr>
+          <w:sz w:val="24"/>
+          <w:lang w:val="en-US"/>
+        </w:rPr>
+        <w:t>GPL</w:t>
+      </w:r>
+      <w:r>
+        <w:rPr>
+          <w:sz w:val="24"/>
+          <w:lang w:val="en-US"/>
+        </w:rPr>
+        <w:tab/>
+      </w:r>
+      <w:r>
+        <w:rPr>
+          <w:sz w:val="24"/>
+          <w:lang w:val="en-US"/>
+        </w:rPr>
+        <w:tab/>
+        <w:t>General-Purpose Language</w:t>
+      </w:r>
+    </w:p>
+    <w:p>
+      <w:pPr>
+        <w:pStyle w:val="IWIText"/>
+        <w:rPr>
+          <w:sz w:val="24"/>
+          <w:lang w:val="en-US"/>
+        </w:rPr>
+      </w:pPr>
+      <w:r>
+        <w:rPr>
+          <w:sz w:val="24"/>
+          <w:lang w:val="en-US"/>
+        </w:rPr>
+        <w:t>IDE</w:t>
+      </w:r>
+      <w:r>
+        <w:rPr>
+          <w:sz w:val="24"/>
+          <w:lang w:val="en-US"/>
+        </w:rPr>
+        <w:tab/>
+      </w:r>
+      <w:r>
+        <w:rPr>
+          <w:sz w:val="24"/>
+          <w:lang w:val="en-US"/>
+        </w:rPr>
+        <w:tab/>
+        <w:t>Integrated Development Environment</w:t>
+      </w:r>
+    </w:p>
+    <w:p>
+      <w:pPr>
+        <w:pStyle w:val="IWIText"/>
+        <w:rPr>
+          <w:sz w:val="24"/>
+          <w:lang w:val="en-US"/>
+        </w:rPr>
+      </w:pPr>
+      <w:r>
+        <w:rPr>
+          <w:sz w:val="24"/>
+          <w:lang w:val="en-US"/>
+        </w:rPr>
+        <w:t>MDA</w:t>
+      </w:r>
+      <w:r>
+        <w:rPr>
+          <w:sz w:val="24"/>
+          <w:lang w:val="en-US"/>
+        </w:rPr>
+        <w:tab/>
+      </w:r>
+      <w:r>
+        <w:rPr>
+          <w:sz w:val="24"/>
+          <w:lang w:val="en-US"/>
+        </w:rPr>
+        <w:tab/>
+        <w:t xml:space="preserve">Model Driven </w:t>
+      </w:r>
+      <w:r>
+        <w:rPr>
+          <w:sz w:val="24"/>
+          <w:lang w:val="en-US"/>
+        </w:rPr>
+        <w:t>Architectue</w:t>
+      </w:r>
+    </w:p>
+    <w:p>
+      <w:pPr>
+        <w:pStyle w:val="IWIText"/>
+        <w:rPr>
+          <w:sz w:val="24"/>
+          <w:lang w:val="en-US"/>
+        </w:rPr>
+      </w:pPr>
+      <w:r>
+        <w:rPr>
+          <w:sz w:val="24"/>
+          <w:lang w:val="en-US"/>
+        </w:rPr>
+        <w:t>MDE</w:t>
+      </w:r>
+      <w:r>
+        <w:rPr>
+          <w:sz w:val="24"/>
+          <w:lang w:val="en-US"/>
+        </w:rPr>
+        <w:tab/>
+      </w:r>
+      <w:r>
+        <w:rPr>
+          <w:sz w:val="24"/>
+          <w:lang w:val="en-US"/>
+        </w:rPr>
+        <w:tab/>
+        <w:t xml:space="preserve">Model </w:t>
+      </w:r>
+      <w:r>
+        <w:rPr>
+          <w:sz w:val="24"/>
+          <w:lang w:val="en-US"/>
+        </w:rPr>
+        <w:t>Driven Engineering</w:t>
+      </w:r>
+    </w:p>
+    <w:p>
+      <w:pPr>
+        <w:pStyle w:val="IWIText"/>
+        <w:rPr>
+          <w:sz w:val="24"/>
+          <w:lang w:val="en-US"/>
+        </w:rPr>
+      </w:pPr>
+      <w:r>
+        <w:rPr>
+          <w:sz w:val="24"/>
+          <w:lang w:val="en-US"/>
+        </w:rPr>
+        <w:t>MDWE</w:t>
+      </w:r>
+      <w:r>
+        <w:rPr>
+          <w:sz w:val="24"/>
+          <w:lang w:val="en-US"/>
+        </w:rPr>
+        <w:tab/>
+      </w:r>
+      <w:r>
+        <w:rPr>
+          <w:sz w:val="24"/>
+          <w:lang w:val="en-US"/>
+        </w:rPr>
+        <w:t>Model Driven Web Engineering</w:t>
+      </w:r>
+    </w:p>
+    <w:p>
+      <w:pPr>
+        <w:pStyle w:val="IWIText"/>
+        <w:rPr>
+          <w:sz w:val="24"/>
+          <w:lang w:val="en-US"/>
+        </w:rPr>
+      </w:pPr>
+      <w:r>
+        <w:rPr>
+          <w:sz w:val="24"/>
+          <w:lang w:val="en-US"/>
+        </w:rPr>
+        <w:t>MDSD</w:t>
+      </w:r>
+      <w:r>
+        <w:rPr>
+          <w:sz w:val="24"/>
+          <w:lang w:val="en-US"/>
+        </w:rPr>
+        <w:tab/>
+      </w:r>
+      <w:r>
+        <w:rPr>
+          <w:sz w:val="24"/>
+          <w:lang w:val="en-US"/>
+        </w:rPr>
+        <w:tab/>
+        <w:t xml:space="preserve">Model </w:t>
+      </w:r>
+      <w:r>
+        <w:rPr>
+          <w:sz w:val="24"/>
+          <w:lang w:val="en-US"/>
+        </w:rPr>
+        <w:t>Driven Software Development</w:t>
+      </w:r>
+    </w:p>
+    <w:p>
+      <w:pPr>
+        <w:pStyle w:val="IWIText"/>
+        <w:rPr>
+          <w:sz w:val="24"/>
+          <w:lang w:val="en-US"/>
+        </w:rPr>
+      </w:pPr>
+      <w:r>
+        <w:rPr>
+          <w:sz w:val="24"/>
+          <w:lang w:val="en-US"/>
+        </w:rPr>
+        <w:t>MOF</w:t>
+      </w:r>
+      <w:r>
+        <w:rPr>
+          <w:sz w:val="24"/>
+          <w:lang w:val="en-US"/>
+        </w:rPr>
+        <w:tab/>
+      </w:r>
+      <w:r>
+        <w:rPr>
+          <w:sz w:val="24"/>
+          <w:lang w:val="en-US"/>
+        </w:rPr>
+        <w:tab/>
+        <w:t>MetaObject Facility</w:t>
+      </w:r>
+    </w:p>
+    <w:p>
+      <w:pPr>
+        <w:pStyle w:val="IWIText"/>
+        <w:rPr>
+          <w:sz w:val="24"/>
+          <w:lang w:val="en-US"/>
+        </w:rPr>
+      </w:pPr>
+      <w:r>
+        <w:rPr>
+          <w:sz w:val="24"/>
+          <w:lang w:val="en-US"/>
+        </w:rPr>
+        <w:t>UML</w:t>
+      </w:r>
+      <w:r>
+        <w:rPr>
+          <w:sz w:val="24"/>
+          <w:lang w:val="en-US"/>
+        </w:rPr>
+        <w:tab/>
+      </w:r>
+      <w:r>
+        <w:rPr>
+          <w:sz w:val="24"/>
+          <w:lang w:val="en-US"/>
+        </w:rPr>
+        <w:tab/>
+        <w:t>Unified Modeling Language</w:t>
+      </w:r>
+    </w:p>
+    <w:p>
+      <w:pPr>
+        <w:pStyle w:val="IWIText"/>
+        <w:rPr>
+          <w:sz w:val="24"/>
+          <w:lang w:val="en-US"/>
+        </w:rPr>
+      </w:pPr>
+      <w:r>
+        <w:rPr>
+          <w:sz w:val="24"/>
+          <w:lang w:val="en-US"/>
+        </w:rPr>
+        <w:t>UWE</w:t>
+      </w:r>
+      <w:r>
+        <w:rPr>
+          <w:sz w:val="24"/>
+          <w:lang w:val="en-US"/>
+        </w:rPr>
+        <w:tab/>
+      </w:r>
+      <w:r>
+        <w:rPr>
+          <w:sz w:val="24"/>
+          <w:lang w:val="en-US"/>
+        </w:rPr>
+        <w:tab/>
+        <w:t>UML-Based Web Engineering</w:t>
+      </w:r>
+    </w:p>
+    <w:p>
+      <w:pPr>
+        <w:pStyle w:val="IWIText"/>
+        <w:rPr>
+          <w:sz w:val="24"/>
+          <w:lang w:val="en-US"/>
+        </w:rPr>
+      </w:pPr>
+      <w:r>
+        <w:rPr>
+          <w:sz w:val="24"/>
+          <w:lang w:val="en-US"/>
+        </w:rPr>
+        <w:t>OCL</w:t>
+      </w:r>
+      <w:r>
+        <w:rPr>
+          <w:sz w:val="24"/>
+          <w:lang w:val="en-US"/>
+        </w:rPr>
+        <w:tab/>
+      </w:r>
+      <w:r>
+        <w:rPr>
+          <w:sz w:val="24"/>
+          <w:lang w:val="en-US"/>
+        </w:rPr>
+        <w:tab/>
+        <w:t>Object Contraint Language</w:t>
+      </w:r>
+    </w:p>
+    <w:p>
+      <w:pPr>
+        <w:spacing w:after="160" w:line="259" w:lineRule="auto"/>
+        <w:rPr>
+          <w:lang w:val="en-US"/>
+        </w:rPr>
+      </w:pPr>
+      <w:r>
+        <w:rPr>
+          <w:lang w:val="en-US"/>
+        </w:rPr>
+        <w:t>OMG</w:t>
+      </w:r>
+      <w:r>
+        <w:rPr>
+          <w:lang w:val="en-US"/>
+        </w:rPr>
+        <w:tab/>
+      </w:r>
+      <w:r>
+        <w:rPr>
+          <w:lang w:val="en-US"/>
+        </w:rPr>
+        <w:tab/>
+        <w:t>Object Management Group</w:t>
+      </w:r>
+    </w:p>
+    <w:p>
+      <w:pPr>
+        <w:spacing w:after="160" w:line="259" w:lineRule="auto"/>
+        <w:rPr>
+          <w:lang w:val="en-US"/>
+        </w:rPr>
+      </w:pPr>
+      <w:r>
+        <w:rPr>
+          <w:lang w:val="en-US"/>
+        </w:rPr>
+        <w:t>XMI</w:t>
+      </w:r>
+      <w:r>
+        <w:rPr>
+          <w:lang w:val="en-US"/>
+        </w:rPr>
+        <w:tab/>
+      </w:r>
+      <w:r>
+        <w:rPr>
+          <w:lang w:val="en-US"/>
+        </w:rPr>
+        <w:tab/>
+        <w:t xml:space="preserve">XML Metadata Interchange </w:t>
+      </w:r>
+      <w:r>
+        <w:rPr>
+          <w:lang w:val="en-US"/>
+        </w:rPr>
+        <w:br w:type="page"/>
+      </w:r>
+    </w:p>
+    <w:p>
+      <w:pPr>
+        <w:spacing w:after="160" w:line="259" w:lineRule="auto"/>
+        <w:rPr>
+          <w:lang w:val="en-US"/>
+        </w:rPr>
+      </w:pPr>
+    </w:p>
+    <w:p>
+      <w:pPr>
+        <w:spacing w:after="160" w:line="259" w:lineRule="auto"/>
+        <w:rPr>
+          <w:lang w:val="en-US"/>
+        </w:rPr>
+      </w:pPr>
+    </w:p>
+    <w:p>
+      <w:pPr>
+        <w:spacing w:after="160" w:line="259" w:lineRule="auto"/>
+        <w:rPr>
+          <w:lang w:val="en-US"/>
+        </w:rPr>
+      </w:pPr>
+    </w:p>
+    <w:p>
+      <w:pPr>
+        <w:pStyle w:val="berschrift1"/>
+        <w:spacing w:line="360" w:lineRule="auto"/>
+        <w:rPr>
+          <w:rFonts w:ascii="Futura Book" w:hAnsi="Futura Book"/>
+          <w:bCs w:val="0"/>
+          <w:sz w:val="28"/>
+          <w:szCs w:val="28"/>
+          <w:lang w:val="en-US"/>
+        </w:rPr>
+      </w:pPr>
+      <w:bookmarkStart w:id="3" w:name="_Toc451002068"/>
+      <w:r>
+        <w:rPr>
+          <w:rFonts w:ascii="Futura Book" w:hAnsi="Futura Book"/>
+          <w:bCs w:val="0"/>
+          <w:sz w:val="28"/>
+          <w:szCs w:val="28"/>
+          <w:lang w:val="en-US"/>
         </w:rPr>
         <w:t>Einleitung</w:t>
       </w:r>
+      <w:bookmarkEnd w:id="3"/>
     </w:p>
     <w:p>
       <w:pPr>
         <w:jc w:val="both"/>
       </w:pPr>
       <w:r>
-        <w:t xml:space="preserve">Mit dem Ziel Klassendiagramme als </w:t>
-      </w:r>
-      <w:r>
-        <w:t xml:space="preserve">Ausgangsbasis zur Erstellung von Benutzeroberflächen wie </w:t>
+        <w:t xml:space="preserve">Mit dem Ziel </w:t>
+      </w:r>
+      <w:r>
+        <w:t xml:space="preserve">UML- </w:t>
+      </w:r>
+      <w:r>
+        <w:t xml:space="preserve">Klassendiagramme als Ausgangsbasis zur Erstellung von Benutzeroberflächen wie </w:t>
       </w:r>
       <w:r>
         <w:t xml:space="preserve">z.B. </w:t>
@@ -1717,209 +2380,99 @@
         <w:t xml:space="preserve">Eingabeformulare zu </w:t>
       </w:r>
       <w:r>
-        <w:t xml:space="preserve">verwenden, bedarf es einiger theoretischer Grundlagen. Das Klassendiagramm ist ein </w:t>
-      </w:r>
-      <w:r>
-        <w:t>UML-</w:t>
-      </w:r>
-      <w:r>
-        <w:t xml:space="preserve">Model. </w:t>
-      </w:r>
-      <w:r>
-        <w:t xml:space="preserve">D.h. es ist Standard der OMG. </w:t>
-      </w:r>
-      <w:r>
-        <w:t>Über Klassen und Beziehungen können Objekte aus der realen Welt (von Systemen) abstrahiert und abgebildet werden. So kann die Komplexität komplexer Systeme wie z.B. Software reduziert werden, was die Analyse der Systeme oder die Entwicklung solcher erleichtert. Ein weiterer Verwendungszweck für das Klassendiagramm als Modell ist das Modell</w:t>
-      </w:r>
-      <w:r>
-        <w:t xml:space="preserve"> D</w:t>
-      </w:r>
-      <w:r>
-        <w:t>riven Engineering (MDE). Hierbei geht es nach [Kraus et al 2007,1]</w:t>
-      </w:r>
-      <w:r>
-        <w:t>, neben dem normalen Transformieren und Ausarbeiten von Modellen (MDSD)</w:t>
-      </w:r>
-      <w:r>
-        <w:t xml:space="preserve"> zur Erstellung von Software</w:t>
-      </w:r>
-      <w:r>
-        <w:t>, ebenfalls um die direkte Ausführung von Modellen. UML-Modelle eigenen sich wegen der hohen Verbreitung und der verbreiteten Toolunterstützung, wodurch sich</w:t>
-      </w:r>
-      <w:r>
-        <w:t>,</w:t>
-      </w:r>
-      <w:r>
-        <w:t xml:space="preserve"> das UML-based Web Engineering (UWE) etabliert hat.</w:t>
+        <w:t>verwenden, bedarf es einiger theoretischer Grundlagen. Das Klassendiagramm ist ein UML-Model. D.h. es ist ein Standard der OMG. Über Klassen und Beziehungen können Objekte aus der realen Welt (von Systemen) abstrahiert und abgebildet werden. So kann die Komplexität von Systemen, wie z.B. Software, reduziert werden, was die Analyse der Systeme oder die Entwicklung solcher erleichtert. Ein weiterer Verwendungszweck für das Klassendiagramm als Modell ist das Modell Driven Engineering (MDE). Hierbei geht es nach [Kraus et al 2007, 1], neben dem normalen Transformiere</w:t>
+      </w:r>
+      <w:r>
+        <w:t>n und Ausarbeiten von Modellen</w:t>
+      </w:r>
+      <w:r>
+        <w:t xml:space="preserve"> zur Erstellung von Software, </w:t>
+      </w:r>
+      <w:r>
+        <w:t>das Ziel</w:t>
+      </w:r>
+      <w:r>
+        <w:t xml:space="preserve"> des Model Driven Software Development</w:t>
       </w:r>
       <w:r>
         <w:t xml:space="preserve"> </w:t>
       </w:r>
       <w:r>
-        <w:t>UWE basiert auf</w:t>
-      </w:r>
-      <w:r>
-        <w:t xml:space="preserve"> Model Driven Web Engineering (MDWE), welches auf MDE beruht und</w:t>
-      </w:r>
-      <w:r>
-        <w:t xml:space="preserve"> sich auf Web-Systeme und nutzt demzufolge webnahe Technologien</w:t>
-      </w:r>
-      <w:r>
-        <w:t xml:space="preserve"> bezieht</w:t>
-      </w:r>
-      <w:r>
-        <w:t xml:space="preserve">. </w:t>
-      </w:r>
-      <w:r>
-        <w:t xml:space="preserve">Der Vorteil von MDSD und MDE liegt in der Trennung der Aufgabenbereiche. Modellierer kümmern sich um ihren Problemraum - den Modellen </w:t>
-      </w:r>
-      <w:r>
-        <w:t>-</w:t>
-      </w:r>
-      <w:r>
-        <w:t xml:space="preserve"> wohingegen Programmierer sich auf den Lösungsraum </w:t>
-      </w:r>
-      <w:r>
-        <w:t>-</w:t>
-      </w:r>
-      <w:r>
-        <w:t xml:space="preserve"> den Code bzw. dem Generator - konzentrieren können. </w:t>
-      </w:r>
-      <w:r>
-        <w:t xml:space="preserve">Ebenfalls wird eine Trennung von der Funktionalität des Systems und den Implementierungsdetails geschaffen. Auf </w:t>
-      </w:r>
-      <w:r>
-        <w:t>die</w:t>
-      </w:r>
-      <w:r>
-        <w:t xml:space="preserve"> strikte Trennung</w:t>
-      </w:r>
-      <w:r>
-        <w:t xml:space="preserve"> von Technologie und Funktionalität beruht das Model</w:t>
-      </w:r>
-      <w:r>
-        <w:t xml:space="preserve"> </w:t>
-      </w:r>
-      <w:r>
-        <w:t>Driven Architecture (MDA)</w:t>
-      </w:r>
-      <w:r>
-        <w:t xml:space="preserve"> (vgl. [OMG 2014, 9])</w:t>
-      </w:r>
-      <w:r>
-        <w:t xml:space="preserve">. </w:t>
-      </w:r>
+        <w:t>(</w:t>
+      </w:r>
+      <w:r>
+        <w:t>MDSD</w:t>
+      </w:r>
+      <w:r>
+        <w:t>)</w:t>
+      </w:r>
+      <w:r>
+        <w:t xml:space="preserve"> ist</w:t>
+      </w:r>
+      <w:r>
+        <w:t xml:space="preserve">, </w:t>
+      </w:r>
+      <w:r>
+        <w:t xml:space="preserve">ebenfalls um die direkte Ausführung von Modellen. UML-Modelle eigenen sich wegen der hohen Verbreitung und der verbreiteten Toolunterstützung, wodurch sich, das UML-based Web Engineering (UWE) etabliert hat. UWE basiert auf Model Driven Web Engineering (MDWE), welches auf MDE beruht und sich auf Web-Systeme und nutzt demzufolge webnahe Technologien bezieht. Der Vorteil von MDSD und MDE liegt in der Trennung der Aufgabenbereiche. Modellierer kümmern sich um ihren Problemraum - den Modellen - wohingegen Programmierer sich auf den Lösungsraum - den Code bzw. dem Generator - konzentrieren können. Ebenfalls wird eine Trennung von der Funktionalität des Systems und den Implementierungsdetails geschaffen. Auf die strikte Trennung von Technologie und Funktionalität beruht das Model Driven Architecture (MDA) (vgl. [OMG 2014, 9]). MDA ist ein Mittel zur Implementierung von MDSD und MDE. </w:t>
+      </w:r>
+    </w:p>
+    <w:p/>
+    <w:p>
+      <w:pPr>
+        <w:pStyle w:val="berschrift1"/>
+        <w:rPr>
+          <w:rFonts w:ascii="Futura Book" w:hAnsi="Futura Book"/>
+          <w:bCs w:val="0"/>
+          <w:sz w:val="28"/>
+          <w:szCs w:val="28"/>
+        </w:rPr>
+      </w:pPr>
+      <w:bookmarkStart w:id="4" w:name="_Toc451002069"/>
+      <w:r>
+        <w:rPr>
+          <w:rFonts w:ascii="Futura Book" w:hAnsi="Futura Book"/>
+          <w:bCs w:val="0"/>
+          <w:sz w:val="28"/>
+          <w:szCs w:val="28"/>
+        </w:rPr>
+        <w:t>Theorie</w:t>
+      </w:r>
+      <w:bookmarkEnd w:id="4"/>
     </w:p>
     <w:p>
       <w:pPr>
         <w:jc w:val="both"/>
       </w:pPr>
-      <w:r>
-        <w:t>Es ist ein Mittel zur Implementierung von MDSD und MDE.</w:t>
-      </w:r>
-      <w:r>
-        <w:t xml:space="preserve"> Im Mittelpunkt steht nach Aufgabenstellung nur der Modelltyp der Klassendiagramme von UML. Eine Möglichkeit MDSD umzusetzen ist das </w:t>
+    </w:p>
+    <w:p>
+      <w:pPr>
+        <w:jc w:val="both"/>
+      </w:pPr>
+      <w:r>
+        <w:t xml:space="preserve">Im Mittelpunkt steht nach Aufgabenstellung nur der Modelltyp der Klassendiagramme von UML. Eine Möglichkeit MDSD umzusetzen ist das </w:t>
       </w:r>
       <w:r>
         <w:t>Eclipse Modeling Framework (EMF)</w:t>
       </w:r>
       <w:r>
-        <w:t xml:space="preserve">. Es ist ein Java-Tool zum Generierung von Code, dass sich auf Klassendiagramme beschränkt. Dem EMF liegt das Ecore-Metamodell zu Grunde. Dadurch ist es möglich Objektmodelle mit unterschiedlicher Repräsentation zu importieren, indem sie in die kanonische Ecore-Form konvertiert werden. Die kanonische Ecore-Form lässt sich wiederrum in das Standard-Format </w:t>
-      </w:r>
-      <w:r>
-        <w:t>„</w:t>
-      </w:r>
-      <w:r>
-        <w:t>XML Metadata Interchange</w:t>
-      </w:r>
-      <w:r>
-        <w:t>“</w:t>
-      </w:r>
-      <w:r>
-        <w:t xml:space="preserve"> (XMI) von OMG transformieren.</w:t>
-      </w:r>
-      <w:r>
-        <w:t xml:space="preserve"> Dadurch schlägt es die Brücke zum MetaObject Facility (MOF), dem Metamodell von UML.</w:t>
-      </w:r>
-      <w:r>
-        <w:t xml:space="preserve"> Ecore und MOF sind beides Metamodelle die sich selbst definieren (vgl. [</w:t>
-      </w:r>
-      <w:r>
-        <w:t>OMG 2015b, 9</w:t>
-      </w:r>
-      <w:r>
-        <w:t>]</w:t>
-      </w:r>
-      <w:r>
-        <w:t xml:space="preserve"> und </w:t>
-      </w:r>
-      <w:r>
-        <w:t>[Kuhn 2008]</w:t>
-      </w:r>
-      <w:r>
-        <w:t>). Dadurch und wegen ihrer Ausdrucksmächtigkeit eignen sich beider für die Erstellung eigener bzw. neuer Modellierungssprachen.</w:t>
-      </w:r>
-      <w:r>
-        <w:t xml:space="preserve"> Besonderen Fokus hierbei haben </w:t>
-      </w:r>
-      <w:r>
-        <w:t>d</w:t>
-      </w:r>
-      <w:r>
-        <w:t>omän</w:t>
-      </w:r>
-      <w:r>
-        <w:t>en</w:t>
-      </w:r>
-      <w:r>
-        <w:t xml:space="preserve">spezifische Sprachen (DSL). Eine DSL ist eine </w:t>
-      </w:r>
-      <w:r>
-        <w:t>Spr</w:t>
-      </w:r>
-      <w:r>
-        <w:t xml:space="preserve">ache zur einfachen Darstellung </w:t>
-      </w:r>
-      <w:r>
-        <w:t>Sachverhalten aus einer bestimmten Domäne für bestimmte Personen (Domänenexperten), die sich in diesem Gebiet auskennen. Dieses Wissen fehlt im normalen Fall dem Programmierer einer Software. Im Sinne des MDSD können mittels Generatoren aus Modellen einer DSL, Generatoren erstellt werden, welche aus den Informationen der Modelle Code generieren. Der Vorteil hierbei liegt wiederum in einer Trennung</w:t>
-      </w:r>
-      <w:r>
-        <w:t>, der</w:t>
-      </w:r>
-      <w:r>
-        <w:t xml:space="preserve"> Trennung zwischen der fachlichen und technischen Sicht. Der Programmierer braucht nur die Generatoren für den Modelltyp zu erstellen. Dadurch reduziert sich die Programmierzeit und die Programmierfehler. Der Domänenexperte kann ohne Programmierkenntnisse sein Expertenwissen in Modellen übertragen. Per Kopfdruck wird aus den Modellen entsprechender Quellcode einer bestimmten Programmiersprache (abhängig von der Erstellung des Generators) generiert.</w:t>
-      </w:r>
-      <w:r>
-        <w:t xml:space="preserve"> Das UML Klassendiagramm ist genau betrachtet bereits eine DSL zur Beschreibung von Anwendungssystemen.</w:t>
-      </w:r>
-      <w:r>
-        <w:t xml:space="preserve"> Über Klassen, die Konzepte der realen Welt abbilden und Beziehungen zwischen diesen, wird auf konzeptioneller Ebene die Struktur von </w:t>
+        <w:t xml:space="preserve">. Es ist ein Java-Tool zum Generierung von Code, dass sich auf Klassendiagramme beschränkt. Dem EMF liegt das Ecore-Metamodell zu Grunde. Dadurch ist es möglich Objektmodelle mit unterschiedlicher Repräsentation zu importieren, indem sie in die kanonische Ecore-Form konvertiert werden. Die kanonische Ecore-Form lässt sich wiederrum in das Standard-Format „XML Metadata Interchange“ (XMI) von OMG transformieren. Dadurch schlägt es die Brücke zum MetaObject Facility (MOF), dem Metamodell von UML. Ecore und MOF sind beides Metamodelle die sich selbst definieren (vgl. [OMG 2015b, 9] und [Kuhn 2008]). Dadurch und wegen ihrer Ausdrucksmächtigkeit eignen sich beider für die Erstellung eigener bzw. neuer Modellierungssprachen. Besonderen Fokus hierbei haben domänenspezifische Sprachen (DSL). Eine DSL ist eine Sprache zur einfachen Darstellung Sachverhalten aus einer bestimmten Domäne für bestimmte Personen (Domänenexperten), die sich in diesem Gebiet auskennen. Dieses Wissen fehlt im normalen Fall dem Programmierer einer Software. Im Sinne des MDSD können mittels Generatoren aus Modellen einer DSL, Generatoren erstellt werden, welche aus den Informationen der Modelle Code generieren. Der Vorteil hierbei liegt wiederum in einer Trennung, der Trennung zwischen der fachlichen und technischen Sicht. Der Programmierer braucht nur die Generatoren für den Modelltyp zu erstellen. Dadurch reduziert sich die Programmierzeit </w:t>
       </w:r>
       <w:r>
         <w:lastRenderedPageBreak/>
-        <w:t>domänenabhängigen Systemen definiert. Hierbei können über die Arten der Beziehungen (ReferecenceType) konkrete Aussagen über die Konzepte getroffen werden. So ist es beispielsweise möglich über die Vererbungsbeziehung</w:t>
-      </w:r>
-      <w:r>
-        <w:t xml:space="preserve"> (G</w:t>
+        <w:t>und die Programmierfehler. Der Domänenexperte kann ohne Programmierkenntnisse sein Expertenwissen in Modellen übertragen. Per Kopfdruck wird aus den Modellen entsprechender Quellcode einer bestimmten Programmiersprache (abhängig von der Erstellung des Generators) generiert. Das UML Klassendiagramm ist genau betrachtet bereits eine DSL zur Beschreibung von Anwendungssystemen. Über Klassen, die Konzepte der realen Welt abbilden und Beziehungen zwischen diesen, wird auf konzeptioneller Ebene die Struktur von domänenabhängigen Systemen definiert. Hierbei können über die Arten der Beziehungen konkrete Aussagen über die Konzepte getroffen werden. So ist es beispielsweise möglich über die Vererbungsbeziehung (G</w:t>
       </w:r>
       <w:r>
         <w:t>eneralization</w:t>
       </w:r>
       <w:r>
-        <w:t>)</w:t>
-      </w:r>
-      <w:r>
-        <w:t xml:space="preserve"> zwischen Klassen komplette Klassenhierarchien zu beschreiben. Klassen selbst haben neben ihren Namen auch Eigenschaften (Attributes) und ein Verhalten (Behavior), dass über Methoden zum Ausdruck gebracht wird.</w:t>
-      </w:r>
-      <w:r>
-        <w:t xml:space="preserve"> Neben der Vererbungsbeziehung gibt es noch die Enthaltenseinbeziehung (Aggregation, Composition), Abhängigkeitenbeziehung </w:t>
+        <w:t xml:space="preserve">) zwischen Klassen komplette Klassenhierarchien zu beschreiben. Klassen selbst haben neben ihren Namen auch Eigenschaften (Attributes) und ein Verhalten (Behavior), dass über Methoden zum Ausdruck gebracht wird. Neben der Vererbungsbeziehung gibt es noch die Enthaltenseinbeziehung (Aggregation, Composition), Abhängigkeitenbeziehung </w:t>
       </w:r>
       <w:r>
         <w:rPr>
           <w:noProof/>
         </w:rPr>
         <w:drawing>
-          <wp:anchor distT="0" distB="0" distL="114300" distR="114300" simplePos="0" relativeHeight="251658240" behindDoc="1" locked="0" layoutInCell="1" allowOverlap="1" wp14:anchorId="3FDA216A" wp14:editId="2E40BDEB">
+          <wp:anchor distT="0" distB="0" distL="114300" distR="114300" simplePos="0" relativeHeight="251659264" behindDoc="1" locked="0" layoutInCell="1" allowOverlap="1" wp14:anchorId="2AEB9A78" wp14:editId="2B91B800">
             <wp:simplePos x="0" y="0"/>
             <wp:positionH relativeFrom="margin">
               <wp:align>center</wp:align>
@@ -1969,10 +2522,7 @@
         </w:drawing>
       </w:r>
       <w:r>
-        <w:t>(Dependency) und die normale Assoziation (Association).</w:t>
-      </w:r>
-      <w:r>
-        <w:t xml:space="preserve"> </w:t>
+        <w:t xml:space="preserve">(Dependency) und die normale Assoziation (Association). </w:t>
       </w:r>
     </w:p>
     <w:p>
@@ -1985,32 +2535,22 @@
       <w:r>
         <w:tab/>
       </w:r>
-      <w:bookmarkStart w:id="1" w:name="_Toc450578138"/>
+      <w:bookmarkStart w:id="5" w:name="_Toc450578138"/>
       <w:r>
         <w:t xml:space="preserve">Abbildung </w:t>
       </w:r>
-      <w:r>
-        <w:fldChar w:fldCharType="begin"/>
-      </w:r>
-      <w:r>
-        <w:instrText xml:space="preserve"> SEQ Abbildung \* ARABIC </w:instrText>
-      </w:r>
-      <w:r>
-        <w:fldChar w:fldCharType="separate"/>
-      </w:r>
-      <w:r>
-        <w:rPr>
-          <w:noProof/>
-        </w:rPr>
-        <w:t>1</w:t>
-      </w:r>
-      <w:r>
-        <w:fldChar w:fldCharType="end"/>
-      </w:r>
+      <w:fldSimple w:instr=" SEQ Abbildung \* ARABIC ">
+        <w:r>
+          <w:rPr>
+            <w:noProof/>
+          </w:rPr>
+          <w:t>1</w:t>
+        </w:r>
+      </w:fldSimple>
       <w:r>
         <w:t>: Kompositionsbeziehung mit Multiplizitäten</w:t>
       </w:r>
-      <w:bookmarkEnd w:id="1"/>
+      <w:bookmarkEnd w:id="5"/>
     </w:p>
     <w:p>
       <w:pPr>
@@ -2022,49 +2562,7 @@
         <w:jc w:val="both"/>
       </w:pPr>
       <w:r>
-        <w:t xml:space="preserve">Grundform aller Beziehungen ist die normale binäre Assoziation (vgl. [OMG 2015, 200]). Sie ist definiert durch </w:t>
-      </w:r>
-      <w:r>
-        <w:t>einen Anfang</w:t>
-      </w:r>
-      <w:r>
-        <w:t xml:space="preserve"> und ein Ende. An den Endpunkten sind jeweils Klassen referenziert. Dadurch ist es möglich</w:t>
-      </w:r>
-      <w:r>
-        <w:t>, wie in Abb. 1 gezeigt,</w:t>
-      </w:r>
-      <w:r>
-        <w:t xml:space="preserve"> mittels </w:t>
-      </w:r>
-      <w:r>
-        <w:t>Intervallen (</w:t>
-      </w:r>
-      <w:r>
-        <w:t>Multiplizitäten</w:t>
-      </w:r>
-      <w:r>
-        <w:t>), Wertigkeiten der Beziehung zwischen diesen Klassen beschreiben zu können.</w:t>
-      </w:r>
-      <w:r>
-        <w:t xml:space="preserve"> </w:t>
-      </w:r>
-      <w:r>
-        <w:t>Dies entspricht einer Einschränkung</w:t>
-      </w:r>
-      <w:r>
-        <w:t xml:space="preserve"> und damit einer Art von Zusicherung (Constraint)</w:t>
-      </w:r>
-      <w:r>
-        <w:t xml:space="preserve">, da eine Ober- bzw. Untergrenze </w:t>
-      </w:r>
-      <w:r>
-        <w:t>die</w:t>
-      </w:r>
-      <w:r>
-        <w:t xml:space="preserve"> Anzahl der Möglichkeiten begrenzt.</w:t>
-      </w:r>
-      <w:r>
-        <w:t xml:space="preserve"> </w:t>
+        <w:t xml:space="preserve">Grundform aller Beziehungen ist die normale binäre Assoziation (vgl. [OMG 2015, 200]). Sie ist definiert durch einen Anfang und ein Ende. An den Endpunkten sind jeweils Klassen referenziert. Dadurch ist es möglich, wie in Abb. 1 gezeigt, mittels Intervallen (Multiplizitäten), Wertigkeiten der Beziehung zwischen diesen Klassen beschreiben zu können. Dies entspricht einer Einschränkung und damit einer Art von Zusicherung (Constraint), da eine Ober- bzw. Untergrenze die Anzahl der Möglichkeiten begrenzt. </w:t>
       </w:r>
     </w:p>
     <w:p>
@@ -2168,59 +2666,11 @@
         <w:jc w:val="both"/>
       </w:pPr>
       <w:r>
-        <w:t xml:space="preserve">Invariants sind Zusicherungen, die zu jeder Zeit für eine Instanz oder Assoziation gelten. Im Fall der Multiplizität heißt dies am Beispiel </w:t>
-      </w:r>
-      <w:r>
-        <w:t>das die</w:t>
-      </w:r>
-      <w:r>
-        <w:t xml:space="preserve"> Abb. 1</w:t>
-      </w:r>
-      <w:r>
-        <w:t xml:space="preserve"> illustriert</w:t>
-      </w:r>
-      <w:r>
-        <w:t xml:space="preserve">, dass ein Haus in diesem Fall </w:t>
-      </w:r>
-      <w:r>
-        <w:t xml:space="preserve">genau </w:t>
-      </w:r>
-      <w:r>
-        <w:t xml:space="preserve">10 Zimmer enthalten </w:t>
-      </w:r>
-      <w:r>
-        <w:t>muss</w:t>
-      </w:r>
-      <w:r>
-        <w:t xml:space="preserve">. Die Vor- bzw. Nachbedingung müssen zur Ausführung </w:t>
-      </w:r>
-      <w:r>
-        <w:t xml:space="preserve">einer bestimmten Funktion davor bzw. danach gelten. </w:t>
-      </w:r>
-      <w:r>
-        <w:t>Initial &amp; derived Values</w:t>
-      </w:r>
-      <w:r>
-        <w:t xml:space="preserve"> beschreiben Bedingungen für Ausgangs- und abgeleitete Werte</w:t>
-      </w:r>
-      <w:r>
-        <w:t xml:space="preserve">. So kann z.B. festgelegt werden, dass innerhalb eines Formular-Klassendiagramm, das Attribute „Value“ vom Objekt mit dem Namen „name“ des Typs „Textarea“ mit dem Startwert „John Doe“ initialisiert wird. Über Definitionen können Attribute und Operationen definiert werden, die nicht im Klassendiagramm enthalten sind. </w:t>
-      </w:r>
-      <w:r>
-        <w:t xml:space="preserve">Body Definitions beschreiben die Art der Operation. Mit z.B. „isQuery = true“ wird eine Operation zur Abfrageoperation. Guards sind Zusicherung, die bei einem Zustandsübergang gelten müssen. In dieser Arbeit wird, aufgrund des kleingehaltenen Rahmens, der Focus auf Invariants gelegt. Invariants werden </w:t>
+        <w:t xml:space="preserve">Invariants sind Zusicherungen, die zu jeder Zeit für eine Instanz oder Assoziation gelten. Im Fall der Multiplizität heißt dies am Beispiel das die Abb. 1 illustriert, dass ein Haus in diesem Fall genau 10 Zimmer enthalten muss. Die Vor- bzw. Nachbedingung müssen zur Ausführung einer bestimmten Funktion davor bzw. danach gelten. Initial &amp; derived Values beschreiben Bedingungen für Ausgangs- und abgeleitete Werte. So kann z.B. festgelegt werden, dass innerhalb eines Formular-Klassendiagramm, das Attribute „Value“ vom </w:t>
       </w:r>
       <w:r>
         <w:lastRenderedPageBreak/>
-        <w:t xml:space="preserve">von dem UML-Klassendiagramm bereits ausreichend unterstützt. D.h. </w:t>
-      </w:r>
-      <w:r>
-        <w:t xml:space="preserve">sie können bereits über die </w:t>
-      </w:r>
-      <w:r>
-        <w:t>UML-</w:t>
-      </w:r>
-      <w:r>
-        <w:t>Sprachelemente ausgedrückt werden.</w:t>
+        <w:t>Objekt mit dem Namen „name“ des Typs „Textarea“ mit dem Startwert „John Doe“ initialisiert wird. Über Definitionen können Attribute und Operationen definiert werden, die nicht im Klassendiagramm enthalten sind. Body Definitions beschreiben die Art der Operation. Mit z.B. „isQuery = true“ wird eine Operation zur Abfrageoperation. Guards sind Zusicherung, die bei einem Zustandsübergang gelten müssen. In dieser Arbeit wird, aufgrund des kleingehaltenen Rahmens, der Focus auf Invariants gelegt. Invariants werden von dem UML-Klassendiagramm bereits ausreichend unterstützt. D.h. sie können bereits über die UML-Sprachelemente ausgedrückt werden.</w:t>
       </w:r>
     </w:p>
     <w:p/>
@@ -2234,6 +2684,7 @@
           <w:szCs w:val="28"/>
         </w:rPr>
       </w:pPr>
+      <w:bookmarkStart w:id="6" w:name="_Toc451002070"/>
       <w:r>
         <w:rPr>
           <w:rFonts w:ascii="Futura Book" w:hAnsi="Futura Book"/>
@@ -2241,8 +2692,9 @@
           <w:sz w:val="28"/>
           <w:szCs w:val="28"/>
         </w:rPr>
-        <w:t>Hauptteil</w:t>
-      </w:r>
+        <w:t>Analyse</w:t>
+      </w:r>
+      <w:bookmarkEnd w:id="6"/>
     </w:p>
     <w:p>
       <w:r>
@@ -2269,6 +2721,9 @@
       </w:r>
       <w:r>
         <w:t xml:space="preserve"> Papyrus konzentriert sich auf die Umsetzung von Standards. Aktuell wird der UML 2.5.0 und OCL 2.3.1 Standard unterstützt, sodass es für die Untersuchung geeignet ist.</w:t>
+      </w:r>
+      <w:r>
+        <w:t xml:space="preserve"> Ziel bei der Untersuchung ist es ein Klassendiagramm zu erzeugen, welches ein Eingabeformular beschreibt. Dazu soll betrachtet werden, inwiefern Constraints mittels OCL zu diesem Formular beschrieben werden können. So soll durch Zusicherungen verhindert werden, dass Passwort und Name identisch sein können, oder dass es bei einem Angebot von Pizzen, kein Pizza-Typ doppelt angeboten wird.</w:t>
       </w:r>
     </w:p>
     <w:p/>
@@ -2441,8 +2896,104 @@
       <w:r>
         <w:t>XText</w:t>
       </w:r>
-      <w:bookmarkStart w:id="2" w:name="_GoBack"/>
-      <w:bookmarkEnd w:id="2"/>
+    </w:p>
+    <w:p>
+      <w:pPr>
+        <w:pStyle w:val="Listenabsatz"/>
+        <w:numPr>
+          <w:ilvl w:val="0"/>
+          <w:numId w:val="5"/>
+        </w:numPr>
+      </w:pPr>
+      <w:r>
+        <w:t xml:space="preserve">Eclipse </w:t>
+      </w:r>
+      <w:bookmarkStart w:id="7" w:name="_GoBack"/>
+      <w:bookmarkEnd w:id="7"/>
+      <w:r>
+        <w:t>Papyrus</w:t>
+      </w:r>
+    </w:p>
+    <w:p>
+      <w:pPr>
+        <w:pStyle w:val="Listenabsatz"/>
+        <w:numPr>
+          <w:ilvl w:val="0"/>
+          <w:numId w:val="5"/>
+        </w:numPr>
+      </w:pPr>
+      <w:r>
+        <w:t>EMF-Rest</w:t>
+      </w:r>
+    </w:p>
+    <w:p>
+      <w:pPr>
+        <w:pStyle w:val="Listenabsatz"/>
+      </w:pPr>
+      <w:hyperlink r:id="rId7" w:history="1">
+        <w:r>
+          <w:rPr>
+            <w:rStyle w:val="Hyperlink"/>
+          </w:rPr>
+          <w:t>http://modeling-languages.com/emf-rest-now-with-data-validation-security-and-full-restful-support/</w:t>
+        </w:r>
+      </w:hyperlink>
+    </w:p>
+    <w:p>
+      <w:pPr>
+        <w:pStyle w:val="Listenabsatz"/>
+        <w:numPr>
+          <w:ilvl w:val="0"/>
+          <w:numId w:val="5"/>
+        </w:numPr>
+      </w:pPr>
+      <w:hyperlink r:id="rId8" w:history="1">
+        <w:r>
+          <w:rPr>
+            <w:rStyle w:val="Hyperlink"/>
+          </w:rPr>
+          <w:t>https://github.com/netceteragroup/valdr#getting-started</w:t>
+        </w:r>
+      </w:hyperlink>
+    </w:p>
+    <w:p>
+      <w:pPr>
+        <w:pStyle w:val="Listenabsatz"/>
+        <w:numPr>
+          <w:ilvl w:val="0"/>
+          <w:numId w:val="5"/>
+        </w:numPr>
+        <w:rPr>
+          <w:lang w:val="en-US"/>
+        </w:rPr>
+      </w:pPr>
+      <w:hyperlink r:id="rId9" w:history="1">
+        <w:r>
+          <w:rPr>
+            <w:rStyle w:val="Hyperlink"/>
+            <w:lang w:val="en-US"/>
+          </w:rPr>
+          <w:t>http://netceteragroup.github.io/valdr/</w:t>
+        </w:r>
+      </w:hyperlink>
+      <w:r>
+        <w:rPr>
+          <w:lang w:val="en-US"/>
+        </w:rPr>
+        <w:t xml:space="preserve"> (</w:t>
+      </w:r>
+      <w:r>
+        <w:rPr>
+          <w:lang w:val="en-US"/>
+        </w:rPr>
+        <w:t>define model-based constraints in JSON</w:t>
+      </w:r>
+      <w:r>
+        <w:rPr>
+          <w:lang w:val="en-US"/>
+        </w:rPr>
+        <w:t>)</w:t>
+      </w:r>
     </w:p>
     <w:p>
       <w:pPr>
@@ -2454,6 +3005,7 @@
           <w:szCs w:val="28"/>
         </w:rPr>
       </w:pPr>
+      <w:bookmarkStart w:id="8" w:name="_Toc451002071"/>
       <w:r>
         <w:rPr>
           <w:rFonts w:ascii="Futura Book" w:hAnsi="Futura Book"/>
@@ -2463,6 +3015,7 @@
         </w:rPr>
         <w:t>Zusammenfassung</w:t>
       </w:r>
+      <w:bookmarkEnd w:id="8"/>
     </w:p>
     <w:p/>
     <w:p/>
@@ -2481,6 +3034,7 @@
           <w:szCs w:val="28"/>
         </w:rPr>
       </w:pPr>
+      <w:bookmarkStart w:id="9" w:name="_Toc451002072"/>
       <w:r>
         <w:rPr>
           <w:rFonts w:ascii="Futura Book" w:hAnsi="Futura Book"/>
@@ -2490,6 +3044,7 @@
         </w:rPr>
         <w:t>Literaturverzeichnis</w:t>
       </w:r>
+      <w:bookmarkEnd w:id="9"/>
     </w:p>
     <w:p/>
     <w:p>
@@ -2535,7 +3090,6 @@
         <w:ind w:left="3540" w:hanging="3540"/>
       </w:pPr>
       <w:r>
-        <w:lastRenderedPageBreak/>
         <w:t>[Kuhn 2008]</w:t>
       </w:r>
       <w:r>
@@ -2558,7 +3112,7 @@
       <w:pPr>
         <w:ind w:left="3540"/>
       </w:pPr>
-      <w:hyperlink r:id="rId7" w:history="1">
+      <w:hyperlink r:id="rId10" w:history="1">
         <w:r>
           <w:rPr>
             <w:rStyle w:val="Hyperlink"/>
@@ -2617,7 +3171,7 @@
         </w:rPr>
         <w:tab/>
       </w:r>
-      <w:hyperlink r:id="rId8" w:history="1">
+      <w:hyperlink r:id="rId11" w:history="1">
         <w:r>
           <w:rPr>
             <w:rStyle w:val="Hyperlink"/>
@@ -2687,7 +3241,7 @@
         </w:rPr>
         <w:tab/>
       </w:r>
-      <w:hyperlink r:id="rId9" w:history="1">
+      <w:hyperlink r:id="rId12" w:history="1">
         <w:r>
           <w:rPr>
             <w:rStyle w:val="Hyperlink"/>
@@ -2731,7 +3285,7 @@
         <w:tab/>
         <w:t xml:space="preserve">OMG, Model Driven Architecture (MDA), MDA Guide rev.2.0, 2014, URL: </w:t>
       </w:r>
-      <w:hyperlink r:id="rId10" w:history="1">
+      <w:hyperlink r:id="rId13" w:history="1">
         <w:r>
           <w:rPr>
             <w:rStyle w:val="Hyperlink"/>
@@ -2789,7 +3343,7 @@
         </w:rPr>
         <w:tab/>
       </w:r>
-      <w:hyperlink r:id="rId11" w:history="1">
+      <w:hyperlink r:id="rId14" w:history="1">
         <w:r>
           <w:rPr>
             <w:rStyle w:val="Hyperlink"/>
@@ -3169,6 +3723,9 @@
   </w:num>
   <w:num w:numId="5">
     <w:abstractNumId w:val="2"/>
+  </w:num>
+  <w:num w:numId="6">
+    <w:abstractNumId w:val="0"/>
   </w:num>
 </w:numbering>
 </file>
@@ -4095,6 +4652,42 @@
       <w:szCs w:val="20"/>
     </w:rPr>
   </w:style>
+  <w:style w:type="paragraph" w:styleId="Inhaltsverzeichnisberschrift">
+    <w:name w:val="TOC Heading"/>
+    <w:basedOn w:val="berschrift1"/>
+    <w:next w:val="Standard"/>
+    <w:uiPriority w:val="39"/>
+    <w:unhideWhenUsed/>
+    <w:qFormat/>
+    <w:rsid w:val="00EE2492"/>
+    <w:pPr>
+      <w:keepLines/>
+      <w:numPr>
+        <w:numId w:val="0"/>
+      </w:numPr>
+      <w:spacing w:after="0" w:line="259" w:lineRule="auto"/>
+      <w:outlineLvl w:val="9"/>
+    </w:pPr>
+    <w:rPr>
+      <w:rFonts w:asciiTheme="majorHAnsi" w:eastAsiaTheme="majorEastAsia" w:hAnsiTheme="majorHAnsi" w:cstheme="majorBidi"/>
+      <w:b w:val="0"/>
+      <w:bCs w:val="0"/>
+      <w:color w:val="2E74B5" w:themeColor="accent1" w:themeShade="BF"/>
+      <w:kern w:val="0"/>
+    </w:rPr>
+  </w:style>
+  <w:style w:type="paragraph" w:styleId="Verzeichnis1">
+    <w:name w:val="toc 1"/>
+    <w:basedOn w:val="Standard"/>
+    <w:next w:val="Standard"/>
+    <w:autoRedefine/>
+    <w:uiPriority w:val="39"/>
+    <w:unhideWhenUsed/>
+    <w:rsid w:val="00EE2492"/>
+    <w:pPr>
+      <w:spacing w:after="100"/>
+    </w:pPr>
+  </w:style>
 </w:styles>
 </file>
 
@@ -4364,7 +4957,7 @@
 </file>
 
 <file path=customXml/itemProps1.xml><?xml version="1.0" encoding="utf-8"?>
-<ds:datastoreItem xmlns:ds="http://schemas.openxmlformats.org/officeDocument/2006/customXml" ds:itemID="{8ABD81C0-1041-4F6B-B54B-8708E060472B}">
+<ds:datastoreItem xmlns:ds="http://schemas.openxmlformats.org/officeDocument/2006/customXml" ds:itemID="{A2291A40-6786-4148-9D12-25506BEF24FE}">
   <ds:schemaRefs>
     <ds:schemaRef ds:uri="http://schemas.openxmlformats.org/officeDocument/2006/bibliography"/>
   </ds:schemaRefs>

</xml_diff>

<commit_message>
Literaturrecherche, Arbeit an Seminararbeit, Durcharbeiten von Tutorials und Litaratur zur Bewältung der Praktikumsaufgabe.
</commit_message>
<xml_diff>
--- a/Seminararbeit.docx
+++ b/Seminararbeit.docx
@@ -1864,6 +1864,62 @@
       <w:pPr>
         <w:pStyle w:val="IWIText"/>
         <w:rPr>
+          <w:sz w:val="24"/>
+          <w:lang w:val="en-US"/>
+        </w:rPr>
+      </w:pPr>
+      <w:r>
+        <w:rPr>
+          <w:sz w:val="24"/>
+          <w:lang w:val="en-US"/>
+        </w:rPr>
+        <w:t>ANTLR</w:t>
+      </w:r>
+      <w:r>
+        <w:rPr>
+          <w:sz w:val="24"/>
+          <w:lang w:val="en-US"/>
+        </w:rPr>
+        <w:tab/>
+        <w:t>Another Tool for Language Recognition</w:t>
+      </w:r>
+    </w:p>
+    <w:p>
+      <w:pPr>
+        <w:pStyle w:val="IWIText"/>
+        <w:rPr>
+          <w:sz w:val="24"/>
+          <w:lang w:val="en-US"/>
+        </w:rPr>
+      </w:pPr>
+      <w:r>
+        <w:rPr>
+          <w:sz w:val="24"/>
+          <w:lang w:val="en-US"/>
+        </w:rPr>
+        <w:t>AST</w:t>
+      </w:r>
+      <w:r>
+        <w:rPr>
+          <w:sz w:val="24"/>
+          <w:lang w:val="en-US"/>
+        </w:rPr>
+        <w:tab/>
+      </w:r>
+      <w:r>
+        <w:rPr>
+          <w:sz w:val="24"/>
+          <w:lang w:val="en-US"/>
+        </w:rPr>
+        <w:tab/>
+        <w:t>Abstract Syntax Tree</w:t>
+      </w:r>
+    </w:p>
+    <w:p>
+      <w:pPr>
+        <w:pStyle w:val="IWIText"/>
+        <w:rPr>
+          <w:sz w:val="24"/>
           <w:lang w:val="en-US"/>
         </w:rPr>
       </w:pPr>
@@ -1894,6 +1950,33 @@
       <w:pPr>
         <w:pStyle w:val="IWIText"/>
         <w:rPr>
+          <w:lang w:val="en-US"/>
+        </w:rPr>
+      </w:pPr>
+      <w:r>
+        <w:rPr>
+          <w:lang w:val="en-US"/>
+        </w:rPr>
+        <w:t>EBNF</w:t>
+      </w:r>
+      <w:r>
+        <w:rPr>
+          <w:lang w:val="en-US"/>
+        </w:rPr>
+        <w:tab/>
+      </w:r>
+      <w:r>
+        <w:rPr>
+          <w:lang w:val="en-US"/>
+        </w:rPr>
+        <w:tab/>
+        <w:t>Erweiterte Backus Naur Form</w:t>
+      </w:r>
+    </w:p>
+    <w:p>
+      <w:pPr>
+        <w:pStyle w:val="IWIText"/>
+        <w:rPr>
           <w:sz w:val="24"/>
           <w:lang w:val="en-US"/>
         </w:rPr>
@@ -1918,7 +2001,7 @@
           <w:lang w:val="en-US"/>
         </w:rPr>
         <w:tab/>
-        <w:t xml:space="preserve">Eclipse Modeling Framework </w:t>
+        <w:t>Eclipse Modeling Framework</w:t>
       </w:r>
     </w:p>
     <w:p>
@@ -1934,6 +2017,68 @@
           <w:sz w:val="24"/>
           <w:lang w:val="en-US"/>
         </w:rPr>
+        <w:t>EMOF</w:t>
+      </w:r>
+      <w:r>
+        <w:rPr>
+          <w:sz w:val="24"/>
+          <w:lang w:val="en-US"/>
+        </w:rPr>
+        <w:tab/>
+      </w:r>
+      <w:r>
+        <w:rPr>
+          <w:sz w:val="24"/>
+          <w:lang w:val="en-US"/>
+        </w:rPr>
+        <w:tab/>
+        <w:t>Essential Meta Object Facility</w:t>
+      </w:r>
+    </w:p>
+    <w:p>
+      <w:pPr>
+        <w:pStyle w:val="IWIText"/>
+        <w:rPr>
+          <w:sz w:val="24"/>
+          <w:lang w:val="en-US"/>
+        </w:rPr>
+      </w:pPr>
+      <w:r>
+        <w:rPr>
+          <w:sz w:val="24"/>
+          <w:lang w:val="en-US"/>
+        </w:rPr>
+        <w:t>EPL</w:t>
+      </w:r>
+      <w:r>
+        <w:rPr>
+          <w:sz w:val="24"/>
+          <w:lang w:val="en-US"/>
+        </w:rPr>
+        <w:tab/>
+      </w:r>
+      <w:r>
+        <w:rPr>
+          <w:sz w:val="24"/>
+          <w:lang w:val="en-US"/>
+        </w:rPr>
+        <w:tab/>
+        <w:t>Eclipse Public License</w:t>
+      </w:r>
+    </w:p>
+    <w:p>
+      <w:pPr>
+        <w:pStyle w:val="IWIText"/>
+        <w:rPr>
+          <w:sz w:val="24"/>
+          <w:lang w:val="en-US"/>
+        </w:rPr>
+      </w:pPr>
+      <w:r>
+        <w:rPr>
+          <w:sz w:val="24"/>
+          <w:lang w:val="en-US"/>
+        </w:rPr>
         <w:t>GPL</w:t>
       </w:r>
       <w:r>
@@ -1996,6 +2141,37 @@
           <w:sz w:val="24"/>
           <w:lang w:val="en-US"/>
         </w:rPr>
+        <w:t>JVM</w:t>
+      </w:r>
+      <w:r>
+        <w:rPr>
+          <w:sz w:val="24"/>
+          <w:lang w:val="en-US"/>
+        </w:rPr>
+        <w:tab/>
+      </w:r>
+      <w:r>
+        <w:rPr>
+          <w:sz w:val="24"/>
+          <w:lang w:val="en-US"/>
+        </w:rPr>
+        <w:tab/>
+        <w:t>Java Virtual Machine</w:t>
+      </w:r>
+    </w:p>
+    <w:p>
+      <w:pPr>
+        <w:pStyle w:val="IWIText"/>
+        <w:rPr>
+          <w:sz w:val="24"/>
+          <w:lang w:val="en-US"/>
+        </w:rPr>
+      </w:pPr>
+      <w:r>
+        <w:rPr>
+          <w:sz w:val="24"/>
+          <w:lang w:val="en-US"/>
+        </w:rPr>
         <w:t>MDA</w:t>
       </w:r>
       <w:r>
@@ -2140,6 +2316,43 @@
           <w:sz w:val="24"/>
           <w:lang w:val="en-US"/>
         </w:rPr>
+        <w:t>MWE</w:t>
+      </w:r>
+      <w:r>
+        <w:rPr>
+          <w:sz w:val="24"/>
+          <w:lang w:val="en-US"/>
+        </w:rPr>
+        <w:tab/>
+      </w:r>
+      <w:r>
+        <w:rPr>
+          <w:sz w:val="24"/>
+          <w:lang w:val="en-US"/>
+        </w:rPr>
+        <w:tab/>
+      </w:r>
+      <w:r>
+        <w:rPr>
+          <w:sz w:val="24"/>
+          <w:lang w:val="en-US"/>
+        </w:rPr>
+        <w:t>Modeling Workflow Engine</w:t>
+      </w:r>
+    </w:p>
+    <w:p>
+      <w:pPr>
+        <w:pStyle w:val="IWIText"/>
+        <w:rPr>
+          <w:sz w:val="24"/>
+          <w:lang w:val="en-US"/>
+        </w:rPr>
+      </w:pPr>
+      <w:r>
+        <w:rPr>
+          <w:sz w:val="24"/>
+          <w:lang w:val="en-US"/>
+        </w:rPr>
         <w:t>MOF</w:t>
       </w:r>
       <w:r>
@@ -2155,7 +2368,21 @@
           <w:lang w:val="en-US"/>
         </w:rPr>
         <w:tab/>
-        <w:t>MetaObject Facility</w:t>
+        <w:t>Meta</w:t>
+      </w:r>
+      <w:r>
+        <w:rPr>
+          <w:sz w:val="24"/>
+          <w:lang w:val="en-US"/>
+        </w:rPr>
+        <w:t xml:space="preserve"> </w:t>
+      </w:r>
+      <w:r>
+        <w:rPr>
+          <w:sz w:val="24"/>
+          <w:lang w:val="en-US"/>
+        </w:rPr>
+        <w:t>Object Facility</w:t>
       </w:r>
     </w:p>
     <w:p>
@@ -2171,6 +2398,37 @@
           <w:sz w:val="24"/>
           <w:lang w:val="en-US"/>
         </w:rPr>
+        <w:t>UI</w:t>
+      </w:r>
+      <w:r>
+        <w:rPr>
+          <w:sz w:val="24"/>
+          <w:lang w:val="en-US"/>
+        </w:rPr>
+        <w:tab/>
+      </w:r>
+      <w:r>
+        <w:rPr>
+          <w:sz w:val="24"/>
+          <w:lang w:val="en-US"/>
+        </w:rPr>
+        <w:tab/>
+        <w:t>User Interface</w:t>
+      </w:r>
+    </w:p>
+    <w:p>
+      <w:pPr>
+        <w:pStyle w:val="IWIText"/>
+        <w:rPr>
+          <w:sz w:val="24"/>
+          <w:lang w:val="en-US"/>
+        </w:rPr>
+      </w:pPr>
+      <w:r>
+        <w:rPr>
+          <w:sz w:val="24"/>
+          <w:lang w:val="en-US"/>
+        </w:rPr>
         <w:t>UML</w:t>
       </w:r>
       <w:r>
@@ -2276,6 +2534,33 @@
         </w:rPr>
         <w:tab/>
         <w:t>Object Management Group</w:t>
+      </w:r>
+    </w:p>
+    <w:p>
+      <w:pPr>
+        <w:spacing w:after="160" w:line="259" w:lineRule="auto"/>
+        <w:rPr>
+          <w:lang w:val="en-US"/>
+        </w:rPr>
+      </w:pPr>
+      <w:r>
+        <w:rPr>
+          <w:lang w:val="en-US"/>
+        </w:rPr>
+        <w:t>oAW</w:t>
+      </w:r>
+      <w:r>
+        <w:rPr>
+          <w:lang w:val="en-US"/>
+        </w:rPr>
+        <w:tab/>
+      </w:r>
+      <w:r>
+        <w:rPr>
+          <w:lang w:val="en-US"/>
+        </w:rPr>
+        <w:tab/>
+        <w:t>openArchitectureWare</w:t>
       </w:r>
     </w:p>
     <w:p>
@@ -2368,7 +2653,7 @@
         <w:t xml:space="preserve">Mit dem Ziel </w:t>
       </w:r>
       <w:r>
-        <w:t xml:space="preserve">UML- </w:t>
+        <w:t>UML-</w:t>
       </w:r>
       <w:r>
         <w:t xml:space="preserve">Klassendiagramme als Ausgangsbasis zur Erstellung von Benutzeroberflächen wie </w:t>
@@ -2389,28 +2674,7 @@
         <w:t xml:space="preserve"> zur Erstellung von Software, </w:t>
       </w:r>
       <w:r>
-        <w:t>das Ziel</w:t>
-      </w:r>
-      <w:r>
-        <w:t xml:space="preserve"> des Model Driven Software Development</w:t>
-      </w:r>
-      <w:r>
-        <w:t xml:space="preserve"> </w:t>
-      </w:r>
-      <w:r>
-        <w:t>(</w:t>
-      </w:r>
-      <w:r>
-        <w:t>MDSD</w:t>
-      </w:r>
-      <w:r>
-        <w:t>)</w:t>
-      </w:r>
-      <w:r>
-        <w:t xml:space="preserve"> ist</w:t>
-      </w:r>
-      <w:r>
-        <w:t xml:space="preserve">, </w:t>
+        <w:t xml:space="preserve">das Ziel des Model Driven Software Development (MDSD) ist, </w:t>
       </w:r>
       <w:r>
         <w:t xml:space="preserve">ebenfalls um die direkte Ausführung von Modellen. UML-Modelle eigenen sich wegen der hohen Verbreitung und der verbreiteten Toolunterstützung, wodurch sich, das UML-based Web Engineering (UWE) etabliert hat. UWE basiert auf Model Driven Web Engineering (MDWE), welches auf MDE beruht und sich auf Web-Systeme und nutzt demzufolge webnahe Technologien bezieht. Der Vorteil von MDSD und MDE liegt in der Trennung der Aufgabenbereiche. Modellierer kümmern sich um ihren Problemraum - den Modellen - wohingegen Programmierer sich auf den Lösungsraum - den Code bzw. dem Generator - konzentrieren können. Ebenfalls wird eine Trennung von der Funktionalität des Systems und den Implementierungsdetails geschaffen. Auf die strikte Trennung von Technologie und Funktionalität beruht das Model Driven Architecture (MDA) (vgl. [OMG 2014, 9]). MDA ist ein Mittel zur Implementierung von MDSD und MDE. </w:t>
@@ -2728,6 +2992,70 @@
     </w:p>
     <w:p/>
     <w:p>
+      <w:r>
+        <w:t>Grundsätzlich gibt es X Möglichkeiten um aus UML-Klassendiagrammen zusammen mit definierten Constraints Code zu generieren. Diese sind:</w:t>
+      </w:r>
+    </w:p>
+    <w:p>
+      <w:pPr>
+        <w:pStyle w:val="Listenabsatz"/>
+        <w:numPr>
+          <w:ilvl w:val="0"/>
+          <w:numId w:val="7"/>
+        </w:numPr>
+      </w:pPr>
+      <w:r>
+        <w:t>OCL,</w:t>
+      </w:r>
+    </w:p>
+    <w:p>
+      <w:pPr>
+        <w:pStyle w:val="Listenabsatz"/>
+        <w:numPr>
+          <w:ilvl w:val="0"/>
+          <w:numId w:val="7"/>
+        </w:numPr>
+      </w:pPr>
+      <w:r>
+        <w:t>Profiles und</w:t>
+      </w:r>
+    </w:p>
+    <w:p>
+      <w:pPr>
+        <w:pStyle w:val="Listenabsatz"/>
+        <w:numPr>
+          <w:ilvl w:val="0"/>
+          <w:numId w:val="7"/>
+        </w:numPr>
+      </w:pPr>
+      <w:r>
+        <w:t>DSLs.</w:t>
+      </w:r>
+    </w:p>
+    <w:p/>
+    <w:p>
+      <w:r>
+        <w:t>OCL ungeeignet, da sehr ausdrucksstark und darum sehr komplex, schwer zu erlernen.</w:t>
+      </w:r>
+    </w:p>
+    <w:p>
+      <w:r>
+        <w:t>Profiles TODO</w:t>
+      </w:r>
+    </w:p>
+    <w:p>
+      <w:r>
+        <w:t>DSLs -&gt; xText</w:t>
+      </w:r>
+    </w:p>
+    <w:p/>
+    <w:p>
+      <w:r>
+        <w:t>MWE (Modeling Workflow Engine)</w:t>
+      </w:r>
+    </w:p>
+    <w:p/>
+    <w:p>
       <w:pPr>
         <w:tabs>
           <w:tab w:val="left" w:pos="916"/>
@@ -2829,6 +3157,7 @@
           <w:sz w:val="20"/>
           <w:szCs w:val="20"/>
         </w:rPr>
+        <w:lastRenderedPageBreak/>
         <w:t xml:space="preserve">Welche Möglichkeiten gibt es, Constraints zu den Entitäten / Modellelementen anzugeben? Geben Sie einen Überblick.      </w:t>
       </w:r>
     </w:p>
@@ -2906,12 +3235,7 @@
         </w:numPr>
       </w:pPr>
       <w:r>
-        <w:t xml:space="preserve">Eclipse </w:t>
-      </w:r>
-      <w:bookmarkStart w:id="7" w:name="_GoBack"/>
-      <w:bookmarkEnd w:id="7"/>
-      <w:r>
-        <w:t>Papyrus</w:t>
+        <w:t>Eclipse Papyrus</w:t>
       </w:r>
     </w:p>
     <w:p>
@@ -2947,7 +3271,7 @@
           <w:numId w:val="5"/>
         </w:numPr>
       </w:pPr>
-      <w:hyperlink r:id="rId8" w:history="1">
+      <w:hyperlink r:id="rId8" w:anchor="getting-started" w:history="1">
         <w:r>
           <w:rPr>
             <w:rStyle w:val="Hyperlink"/>
@@ -2980,19 +3304,249 @@
         <w:rPr>
           <w:lang w:val="en-US"/>
         </w:rPr>
-        <w:t xml:space="preserve"> (</w:t>
-      </w:r>
-      <w:r>
-        <w:rPr>
-          <w:lang w:val="en-US"/>
-        </w:rPr>
-        <w:t>define model-based constraints in JSON</w:t>
+        <w:t xml:space="preserve"> (define model-based constraints in JSON</w:t>
       </w:r>
       <w:r>
         <w:rPr>
           <w:lang w:val="en-US"/>
         </w:rPr>
         <w:t>)</w:t>
+      </w:r>
+    </w:p>
+    <w:p>
+      <w:pPr>
+        <w:rPr>
+          <w:lang w:val="en-US"/>
+        </w:rPr>
+      </w:pPr>
+    </w:p>
+    <w:p>
+      <w:pPr>
+        <w:rPr>
+          <w:lang w:val="en-US"/>
+        </w:rPr>
+      </w:pPr>
+    </w:p>
+    <w:p>
+      <w:r>
+        <w:t xml:space="preserve">Eine Plattform für die modellgetriebene Softwareentwicklung </w:t>
+      </w:r>
+      <w:r>
+        <w:t>ist die openArchitectureWare (oAW). Sie ist unter der Open-Source-Lizenz Eclipse Public License (EPL) frei verfügbar.</w:t>
+      </w:r>
+      <w:r>
+        <w:t xml:space="preserve"> Die oAW bietet die Möglichkeit für eine Vielzahl von Modelltypen Codegeneratoren zu erzeugen um beliebigen Quellcode zu erzeugen. Modelle die verarbeitet werden können sind unter Anderem EMF- und UML-Modelle. Aktuell wird oAW unter dem neuen Namen Modeling Workflow Engine (MWE)</w:t>
+      </w:r>
+      <w:r>
+        <w:t xml:space="preserve"> im Eclipse Modelling Projects weiterentwickelt. MWE besteht im Kern aus einer Sprachfamilie, die aus drei Teilen zusammengesetzt wird:</w:t>
+      </w:r>
+    </w:p>
+    <w:p/>
+    <w:p>
+      <w:pPr>
+        <w:pStyle w:val="Listenabsatz"/>
+        <w:numPr>
+          <w:ilvl w:val="0"/>
+          <w:numId w:val="5"/>
+        </w:numPr>
+      </w:pPr>
+      <w:r>
+        <w:t>Xtend</w:t>
+      </w:r>
+    </w:p>
+    <w:p>
+      <w:pPr>
+        <w:pStyle w:val="Listenabsatz"/>
+        <w:numPr>
+          <w:ilvl w:val="0"/>
+          <w:numId w:val="5"/>
+        </w:numPr>
+      </w:pPr>
+      <w:r>
+        <w:t>Check und</w:t>
+      </w:r>
+    </w:p>
+    <w:p>
+      <w:pPr>
+        <w:pStyle w:val="Listenabsatz"/>
+        <w:numPr>
+          <w:ilvl w:val="0"/>
+          <w:numId w:val="5"/>
+        </w:numPr>
+      </w:pPr>
+      <w:r>
+        <w:t>Xpand.</w:t>
+      </w:r>
+    </w:p>
+    <w:p>
+      <w:pPr>
+        <w:pStyle w:val="Listenabsatz"/>
+      </w:pPr>
+    </w:p>
+    <w:p>
+      <w:r>
+        <w:t xml:space="preserve">Xtend ist eine funktionale (Programmier-)Sprache die zur Erweiterung (Extention) bestehender Metamodelltypen dient. Sie ist ähnlich zu Java und bietet jedoch eine kompaktere Syntax und erweiterte Konzepte bzw. Funktionalitäten. Dadurch ist er Umgang mit ihr schnell zu erlernen, vor allem, wenn bereits Vorkenntnisse in Java bestehen. </w:t>
+      </w:r>
+      <w:r>
+        <w:t xml:space="preserve">Check ist äquivalent zu OCL. Jedoch kann Check, im Gegensatz zu OCL nicht nur </w:t>
+      </w:r>
+      <w:r>
+        <w:t xml:space="preserve">auf </w:t>
+      </w:r>
+      <w:r>
+        <w:t xml:space="preserve">MOF-kompatible Modelle </w:t>
+      </w:r>
+      <w:r>
+        <w:t>angewendet werden. Beispielsweise kann Check auf Erweiterungen von Xtend zugreifen. Xpand ist eine Templatesprache die speziell für die Codegenerierung entwickelt wurde und bietet dafür wichtige Features.</w:t>
+      </w:r>
+      <w:r>
+        <w:t xml:space="preserve"> Die Workflow-Engine ist ein Komponentenframework, dass </w:t>
+      </w:r>
+      <w:r>
+        <w:t>zur Erstellung komplexer Generatoren dient. Dafür wird ein Generator in einzelne Cartridges aufgeteilt. Ein Cartridge ist ein beliebiger Teil eines Generators. Diese Aufteilung in eine Art Modulen ermöglicht eine Wiederverwendung bereits erstellter Generatorteile. Eine Workflowbeschreibung entspricht hier einem Bauplan des Generators und definiert die Schnittstellen der verwendeten Car</w:t>
+      </w:r>
+      <w:r>
+        <w:t>t</w:t>
+      </w:r>
+      <w:r>
+        <w:t xml:space="preserve">ridges. Dadurch kann ein Generator als Ganzes innerhalb einer Jar-Datei an Dritte weitergegeben werden und mit der Workflow-Schnittstelle ausgeführt werden. Das Zusammensetzen der Komponenten und das anschließende Ausführen </w:t>
+      </w:r>
+      <w:r>
+        <w:t>geschieht</w:t>
+      </w:r>
+      <w:r>
+        <w:t xml:space="preserve"> über Workflows. </w:t>
+      </w:r>
+      <w:r>
+        <w:t>Workflows werden über eine einzelne Java Virtual Machine (JVM) ausgeführt. Es werden ebenso Transformationen und Artefakt-Erzeugungen über Workflows definiert</w:t>
+      </w:r>
+      <w:r>
+        <w:t xml:space="preserve"> (vgl. </w:t>
+      </w:r>
+      <w:r>
+        <w:t>[Lorenzo 2013, 28ff])</w:t>
+      </w:r>
+      <w:r>
+        <w:t>.</w:t>
+      </w:r>
+    </w:p>
+    <w:p>
+      <w:r>
+        <w:t>X</w:t>
+      </w:r>
+      <w:r>
+        <w:t>T</w:t>
+      </w:r>
+      <w:r>
+        <w:t>ext benutzt die MWE(2) DSL um die Erstellung von Artefakten zu konfigurieren.</w:t>
+      </w:r>
+      <w:r>
+        <w:t xml:space="preserve"> </w:t>
+      </w:r>
+    </w:p>
+    <w:p>
+      <w:r>
+        <w:t xml:space="preserve">Wird ein Workflow ausgeführt, erzeugt XText alle notwendigen Artefakte für ein UI-Editor der betrachteten DSL. Außerdem wird eine ANTLR-Spezifikation </w:t>
+      </w:r>
+      <w:r>
+        <w:t xml:space="preserve">für die DSL abgeleitet. Dieses Tool unterstützt die Erzeugung von Parsern, Lexern und TreeParsern für Gramatiken. Bei XText sorgt ANTLR dafür, dass Abstrakte Syntaxbäume (ASTs) beim </w:t>
+      </w:r>
+      <w:r>
+        <w:lastRenderedPageBreak/>
+        <w:t>Parsen erzeugt werden.</w:t>
+      </w:r>
+      <w:r>
+        <w:t xml:space="preserve"> XText beruht außerdem auf dem Eclipse Modeling Framework (EMF). Dem EMF zu Grunde, liegt das Meta</w:t>
+      </w:r>
+      <w:r>
+        <w:t>(meta)</w:t>
+      </w:r>
+      <w:r>
+        <w:t xml:space="preserve">modell Ecore. Ecore </w:t>
+      </w:r>
+      <w:r>
+        <w:t>entspricht einer abstrakten Sprache zur Definition von Metamodellen ohne Technologieabhängigkeit, sowie einem Framework. Diese Metamodelle können wiederum Sprachen anderer Modelle sein. Es dient</w:t>
+      </w:r>
+      <w:r>
+        <w:t>,</w:t>
+      </w:r>
+      <w:r>
+        <w:t xml:space="preserve"> angelehnt an der Meta Object Facility (MOF) </w:t>
+      </w:r>
+      <w:r>
+        <w:t xml:space="preserve">von der OMG, </w:t>
+      </w:r>
+      <w:r>
+        <w:t>der Überbrückung zwischen unterschiedlichen Metamodellen, durch Schaffung einer allgemeinen Grundlage. Sind zwei verschiedene Metamodelle MOF- bzw. Ecore-konform, dann können Modelle die auf ihnen basieren</w:t>
+      </w:r>
+      <w:r>
+        <w:t xml:space="preserve"> gemeinsam, durch z.B. Modelltransformation, verarbeitet werden. Eine Untermenge von MOF 2.0 ist EMOF (Essential MOF). Diese ist weitgehend kompatibel zu Ecore. Folglich sind alle Java-Klassen die von EMF erzeugt werden Unterklassen von EObject, einem Element von Ecore, das als EMF-Äquivalent von java.lang.Object gesehen werden kann. Analog hierzu korrespondiert EClass zu java.lang.Class.</w:t>
+      </w:r>
+      <w:r>
+        <w:t xml:space="preserve"> Bei der Erstellung einer DSL mit XText wird gewöhnlich mit der Struktur (</w:t>
+      </w:r>
+      <w:r>
+        <w:t>Grammatik) begonnen</w:t>
+      </w:r>
+      <w:r>
+        <w:t xml:space="preserve">. Diese wird intern automatisch in einem AST umgewandelt. Die Grammatik besteht aus Features bzw. Regeln. Die erste Regel entspricht dem Wurzelknoten vom AST. Die Beschreibungsausdrücke einer Regel werden </w:t>
+      </w:r>
+      <w:r>
+        <w:t xml:space="preserve">hierbei </w:t>
+      </w:r>
+      <w:r>
+        <w:t xml:space="preserve">angelehnt an der </w:t>
+      </w:r>
+      <w:r>
+        <w:t xml:space="preserve">erweiterten </w:t>
+      </w:r>
+      <w:r>
+        <w:t>Ba</w:t>
+      </w:r>
+      <w:r>
+        <w:t>c</w:t>
+      </w:r>
+      <w:r>
+        <w:t>ku</w:t>
+      </w:r>
+      <w:r>
+        <w:t>s-Nau</w:t>
+      </w:r>
+      <w:r>
+        <w:t xml:space="preserve">r-Form (EBNF) rekursiv </w:t>
+      </w:r>
+      <w:r>
+        <w:t>aufgelöst. Aus dem resultierenden AST können anschließend EMF-Klassen generiert werden. Instanzen der Klasse werden durch eine statische Factory</w:t>
+      </w:r>
+      <w:r>
+        <w:t xml:space="preserve"> (Fabrikmethode)</w:t>
+      </w:r>
+      <w:r>
+        <w:t xml:space="preserve"> erzeugt. Aus diesem Grund existieren innerhalb der Klassen keine Konstruktoren.</w:t>
+      </w:r>
+      <w:r>
+        <w:t xml:space="preserve"> Die Attribute (Features) werden durch Getter- und Setter-Methoden initialisiert</w:t>
+      </w:r>
+      <w:r>
+        <w:t xml:space="preserve"> (vgl. </w:t>
+      </w:r>
+      <w:r>
+        <w:t xml:space="preserve">[Lorenzo 2013, </w:t>
+      </w:r>
+      <w:r>
+        <w:t>34</w:t>
+      </w:r>
+      <w:r>
+        <w:t>ff])</w:t>
+      </w:r>
+      <w:r>
+        <w:t>.</w:t>
+      </w:r>
+    </w:p>
+    <w:p/>
+    <w:p>
+      <w:r>
+        <w:t>TODO: XBase</w:t>
       </w:r>
     </w:p>
     <w:p>
@@ -3005,7 +3559,7 @@
           <w:szCs w:val="28"/>
         </w:rPr>
       </w:pPr>
-      <w:bookmarkStart w:id="8" w:name="_Toc451002071"/>
+      <w:bookmarkStart w:id="7" w:name="_Toc451002071"/>
       <w:r>
         <w:rPr>
           <w:rFonts w:ascii="Futura Book" w:hAnsi="Futura Book"/>
@@ -3015,6 +3569,8 @@
         </w:rPr>
         <w:t>Zusammenfassung</w:t>
       </w:r>
+      <w:bookmarkStart w:id="8" w:name="_GoBack"/>
+      <w:bookmarkEnd w:id="7"/>
       <w:bookmarkEnd w:id="8"/>
     </w:p>
     <w:p/>
@@ -3125,6 +3681,40 @@
       </w:r>
     </w:p>
     <w:p/>
+    <w:p>
+      <w:pPr>
+        <w:ind w:left="3540" w:hanging="3540"/>
+        <w:rPr>
+          <w:lang w:val="en-US"/>
+        </w:rPr>
+      </w:pPr>
+      <w:r>
+        <w:rPr>
+          <w:lang w:val="en-US"/>
+        </w:rPr>
+        <w:t>[Lorenzo 2013]</w:t>
+      </w:r>
+      <w:r>
+        <w:rPr>
+          <w:lang w:val="en-US"/>
+        </w:rPr>
+        <w:tab/>
+        <w:t>Bettini, Lorenzo, Implementing Domain-Specific Languages with Xtext and Xtend, 2013</w:t>
+      </w:r>
+      <w:r>
+        <w:rPr>
+          <w:lang w:val="en-US"/>
+        </w:rPr>
+        <w:t>.</w:t>
+      </w:r>
+    </w:p>
+    <w:p>
+      <w:pPr>
+        <w:rPr>
+          <w:lang w:val="en-US"/>
+        </w:rPr>
+      </w:pPr>
+    </w:p>
     <w:p>
       <w:pPr>
         <w:ind w:left="2832" w:hanging="2832"/>
@@ -3709,6 +4299,118 @@
       </w:rPr>
     </w:lvl>
   </w:abstractNum>
+  <w:abstractNum w:abstractNumId="3" w15:restartNumberingAfterBreak="0">
+    <w:nsid w:val="76B6722A"/>
+    <w:multiLevelType w:val="hybridMultilevel"/>
+    <w:tmpl w:val="CBE82CBE"/>
+    <w:lvl w:ilvl="0" w:tplc="B18826AA">
+      <w:numFmt w:val="bullet"/>
+      <w:lvlText w:val="-"/>
+      <w:lvlJc w:val="left"/>
+      <w:pPr>
+        <w:ind w:left="720" w:hanging="360"/>
+      </w:pPr>
+      <w:rPr>
+        <w:rFonts w:ascii="Times New Roman" w:eastAsia="Times New Roman" w:hAnsi="Times New Roman" w:cs="Times New Roman" w:hint="default"/>
+      </w:rPr>
+    </w:lvl>
+    <w:lvl w:ilvl="1" w:tplc="04070003" w:tentative="1">
+      <w:start w:val="1"/>
+      <w:numFmt w:val="bullet"/>
+      <w:lvlText w:val="o"/>
+      <w:lvlJc w:val="left"/>
+      <w:pPr>
+        <w:ind w:left="1440" w:hanging="360"/>
+      </w:pPr>
+      <w:rPr>
+        <w:rFonts w:ascii="Courier New" w:hAnsi="Courier New" w:cs="Courier New" w:hint="default"/>
+      </w:rPr>
+    </w:lvl>
+    <w:lvl w:ilvl="2" w:tplc="04070005" w:tentative="1">
+      <w:start w:val="1"/>
+      <w:numFmt w:val="bullet"/>
+      <w:lvlText w:val=""/>
+      <w:lvlJc w:val="left"/>
+      <w:pPr>
+        <w:ind w:left="2160" w:hanging="360"/>
+      </w:pPr>
+      <w:rPr>
+        <w:rFonts w:ascii="Wingdings" w:hAnsi="Wingdings" w:hint="default"/>
+      </w:rPr>
+    </w:lvl>
+    <w:lvl w:ilvl="3" w:tplc="04070001" w:tentative="1">
+      <w:start w:val="1"/>
+      <w:numFmt w:val="bullet"/>
+      <w:lvlText w:val=""/>
+      <w:lvlJc w:val="left"/>
+      <w:pPr>
+        <w:ind w:left="2880" w:hanging="360"/>
+      </w:pPr>
+      <w:rPr>
+        <w:rFonts w:ascii="Symbol" w:hAnsi="Symbol" w:hint="default"/>
+      </w:rPr>
+    </w:lvl>
+    <w:lvl w:ilvl="4" w:tplc="04070003" w:tentative="1">
+      <w:start w:val="1"/>
+      <w:numFmt w:val="bullet"/>
+      <w:lvlText w:val="o"/>
+      <w:lvlJc w:val="left"/>
+      <w:pPr>
+        <w:ind w:left="3600" w:hanging="360"/>
+      </w:pPr>
+      <w:rPr>
+        <w:rFonts w:ascii="Courier New" w:hAnsi="Courier New" w:cs="Courier New" w:hint="default"/>
+      </w:rPr>
+    </w:lvl>
+    <w:lvl w:ilvl="5" w:tplc="04070005" w:tentative="1">
+      <w:start w:val="1"/>
+      <w:numFmt w:val="bullet"/>
+      <w:lvlText w:val=""/>
+      <w:lvlJc w:val="left"/>
+      <w:pPr>
+        <w:ind w:left="4320" w:hanging="360"/>
+      </w:pPr>
+      <w:rPr>
+        <w:rFonts w:ascii="Wingdings" w:hAnsi="Wingdings" w:hint="default"/>
+      </w:rPr>
+    </w:lvl>
+    <w:lvl w:ilvl="6" w:tplc="04070001" w:tentative="1">
+      <w:start w:val="1"/>
+      <w:numFmt w:val="bullet"/>
+      <w:lvlText w:val=""/>
+      <w:lvlJc w:val="left"/>
+      <w:pPr>
+        <w:ind w:left="5040" w:hanging="360"/>
+      </w:pPr>
+      <w:rPr>
+        <w:rFonts w:ascii="Symbol" w:hAnsi="Symbol" w:hint="default"/>
+      </w:rPr>
+    </w:lvl>
+    <w:lvl w:ilvl="7" w:tplc="04070003" w:tentative="1">
+      <w:start w:val="1"/>
+      <w:numFmt w:val="bullet"/>
+      <w:lvlText w:val="o"/>
+      <w:lvlJc w:val="left"/>
+      <w:pPr>
+        <w:ind w:left="5760" w:hanging="360"/>
+      </w:pPr>
+      <w:rPr>
+        <w:rFonts w:ascii="Courier New" w:hAnsi="Courier New" w:cs="Courier New" w:hint="default"/>
+      </w:rPr>
+    </w:lvl>
+    <w:lvl w:ilvl="8" w:tplc="04070005" w:tentative="1">
+      <w:start w:val="1"/>
+      <w:numFmt w:val="bullet"/>
+      <w:lvlText w:val=""/>
+      <w:lvlJc w:val="left"/>
+      <w:pPr>
+        <w:ind w:left="6480" w:hanging="360"/>
+      </w:pPr>
+      <w:rPr>
+        <w:rFonts w:ascii="Wingdings" w:hAnsi="Wingdings" w:hint="default"/>
+      </w:rPr>
+    </w:lvl>
+  </w:abstractNum>
   <w:num w:numId="1">
     <w:abstractNumId w:val="0"/>
   </w:num>
@@ -3726,6 +4428,9 @@
   </w:num>
   <w:num w:numId="6">
     <w:abstractNumId w:val="0"/>
+  </w:num>
+  <w:num w:numId="7">
+    <w:abstractNumId w:val="3"/>
   </w:num>
 </w:numbering>
 </file>
@@ -4957,7 +5662,7 @@
 </file>
 
 <file path=customXml/itemProps1.xml><?xml version="1.0" encoding="utf-8"?>
-<ds:datastoreItem xmlns:ds="http://schemas.openxmlformats.org/officeDocument/2006/customXml" ds:itemID="{A2291A40-6786-4148-9D12-25506BEF24FE}">
+<ds:datastoreItem xmlns:ds="http://schemas.openxmlformats.org/officeDocument/2006/customXml" ds:itemID="{F7189FBB-F269-4843-83B8-0B2EB72BDCF9}">
   <ds:schemaRefs>
     <ds:schemaRef ds:uri="http://schemas.openxmlformats.org/officeDocument/2006/bibliography"/>
   </ds:schemaRefs>

</xml_diff>